<commit_message>
edit scripts and strart report
</commit_message>
<xml_diff>
--- a/Crypto/Labs/Lab_12/lab_12.docx
+++ b/Crypto/Labs/Lab_12/lab_12.docx
@@ -51,12 +51,6 @@
       </w:r>
       <w:r>
         <w:rPr>
-          <w:rFonts w:ascii="Times New Roman" w:hAnsi="Times New Roman" w:cs="Times New Roman"/>
-        </w:rPr>
-      </w:r>
-      <w:r/>
-      <w:r>
-        <w:rPr>
           <w:b/>
           <w:sz w:val="26"/>
           <w:szCs w:val="26"/>
@@ -86,7 +80,7 @@
     </w:p>
     <w:p>
       <w:pPr>
-        <w:pStyle w:val="488"/>
+        <w:pStyle w:val="655"/>
         <w:jc w:val="right"/>
         <w:rPr>
           <w:sz w:val="26"/>
@@ -115,7 +109,7 @@
     </w:p>
     <w:p>
       <w:pPr>
-        <w:pStyle w:val="488"/>
+        <w:pStyle w:val="655"/>
         <w:jc w:val="right"/>
         <w:spacing w:after="0" w:afterAutospacing="0" w:before="0" w:beforeAutospacing="0"/>
         <w:rPr>
@@ -151,7 +145,7 @@
     </w:p>
     <w:p>
       <w:pPr>
-        <w:pStyle w:val="488"/>
+        <w:pStyle w:val="655"/>
         <w:jc w:val="right"/>
         <w:spacing w:after="0" w:afterAutospacing="0" w:before="0" w:beforeAutospacing="0"/>
         <w:rPr>
@@ -169,7 +163,7 @@
     </w:p>
     <w:p>
       <w:pPr>
-        <w:pStyle w:val="488"/>
+        <w:pStyle w:val="655"/>
         <w:jc w:val="right"/>
         <w:spacing w:after="0" w:afterAutospacing="0" w:before="0" w:beforeAutospacing="0"/>
         <w:rPr>
@@ -187,7 +181,7 @@
     </w:p>
     <w:p>
       <w:pPr>
-        <w:pStyle w:val="488"/>
+        <w:pStyle w:val="655"/>
         <w:jc w:val="right"/>
         <w:spacing w:after="0" w:afterAutospacing="0" w:before="0" w:beforeAutospacing="0"/>
         <w:rPr>
@@ -205,7 +199,7 @@
     </w:p>
     <w:p>
       <w:pPr>
-        <w:pStyle w:val="488"/>
+        <w:pStyle w:val="655"/>
         <w:jc w:val="right"/>
         <w:spacing w:after="0" w:afterAutospacing="0" w:before="0" w:beforeAutospacing="0"/>
         <w:rPr>
@@ -223,7 +217,7 @@
     </w:p>
     <w:p>
       <w:pPr>
-        <w:pStyle w:val="488"/>
+        <w:pStyle w:val="655"/>
         <w:jc w:val="right"/>
         <w:spacing w:after="0" w:afterAutospacing="0" w:before="0" w:beforeAutospacing="0"/>
         <w:rPr>
@@ -241,7 +235,7 @@
     </w:p>
     <w:p>
       <w:pPr>
-        <w:pStyle w:val="488"/>
+        <w:pStyle w:val="655"/>
         <w:jc w:val="right"/>
         <w:spacing w:after="0" w:afterAutospacing="0" w:before="0" w:beforeAutospacing="0"/>
         <w:rPr>
@@ -259,7 +253,7 @@
     </w:p>
     <w:p>
       <w:pPr>
-        <w:pStyle w:val="484"/>
+        <w:pStyle w:val="651"/>
         <w:jc w:val="center"/>
         <w:rPr>
           <w:rFonts w:ascii="Times New Roman" w:hAnsi="Times New Roman" w:cs="Times New Roman"/>
@@ -281,7 +275,7 @@
           <w:sz w:val="24"/>
           <w:szCs w:val="26"/>
         </w:rPr>
-        <w:t xml:space="preserve">11</w:t>
+        <w:t xml:space="preserve">12</w:t>
       </w:r>
       <w:r/>
     </w:p>
@@ -313,7 +307,7 @@
     </w:p>
     <w:p>
       <w:pPr>
-        <w:pStyle w:val="488"/>
+        <w:pStyle w:val="655"/>
         <w:jc w:val="center"/>
         <w:rPr>
           <w:sz w:val="26"/>
@@ -333,7 +327,7 @@
     </w:p>
     <w:p>
       <w:pPr>
-        <w:pStyle w:val="488"/>
+        <w:pStyle w:val="655"/>
         <w:jc w:val="right"/>
         <w:rPr>
           <w:sz w:val="26"/>
@@ -350,7 +344,7 @@
     </w:p>
     <w:p>
       <w:pPr>
-        <w:pStyle w:val="488"/>
+        <w:pStyle w:val="655"/>
         <w:jc w:val="right"/>
         <w:rPr>
           <w:sz w:val="26"/>
@@ -367,7 +361,7 @@
     </w:p>
     <w:p>
       <w:pPr>
-        <w:pStyle w:val="488"/>
+        <w:pStyle w:val="655"/>
         <w:rPr>
           <w:sz w:val="26"/>
           <w:szCs w:val="26"/>
@@ -383,7 +377,7 @@
     </w:p>
     <w:p>
       <w:pPr>
-        <w:pStyle w:val="488"/>
+        <w:pStyle w:val="655"/>
         <w:rPr>
           <w:sz w:val="26"/>
           <w:szCs w:val="26"/>
@@ -399,7 +393,7 @@
     </w:p>
     <w:p>
       <w:pPr>
-        <w:pStyle w:val="488"/>
+        <w:pStyle w:val="655"/>
         <w:rPr>
           <w:sz w:val="26"/>
           <w:szCs w:val="26"/>
@@ -415,7 +409,7 @@
     </w:p>
     <w:p>
       <w:pPr>
-        <w:pStyle w:val="488"/>
+        <w:pStyle w:val="655"/>
         <w:rPr>
           <w:sz w:val="26"/>
           <w:szCs w:val="26"/>
@@ -467,7 +461,7 @@
     </w:p>
     <w:p>
       <w:pPr>
-        <w:pStyle w:val="488"/>
+        <w:pStyle w:val="655"/>
         <w:ind w:firstLine="7020"/>
         <w:rPr>
           <w:sz w:val="26"/>
@@ -513,7 +507,7 @@
     </w:p>
     <w:p>
       <w:pPr>
-        <w:pStyle w:val="488"/>
+        <w:pStyle w:val="655"/>
         <w:rPr>
           <w:sz w:val="26"/>
           <w:szCs w:val="26"/>
@@ -529,7 +523,7 @@
     </w:p>
     <w:p>
       <w:pPr>
-        <w:pStyle w:val="488"/>
+        <w:pStyle w:val="655"/>
         <w:rPr>
           <w:sz w:val="26"/>
           <w:szCs w:val="26"/>
@@ -545,7 +539,7 @@
     </w:p>
     <w:p>
       <w:pPr>
-        <w:pStyle w:val="488"/>
+        <w:pStyle w:val="655"/>
         <w:rPr>
           <w:sz w:val="26"/>
           <w:szCs w:val="26"/>
@@ -588,119 +582,32 @@
         </w:rPr>
         <w:t xml:space="preserve">Яковлев В. А.</w:t>
       </w:r>
+      <w:r>
+        <w:rPr>
+          <w:sz w:val="26"/>
+          <w:szCs w:val="26"/>
+        </w:rPr>
+      </w:r>
       <w:r/>
       <w:r>
         <w:rPr>
-          <w:sz w:val="26"/>
-          <w:szCs w:val="26"/>
+          <w:b/>
+          <w:sz w:val="28"/>
+          <w:szCs w:val="28"/>
+        </w:rPr>
+      </w:r>
+      <w:r/>
+      <w:r>
+        <w:rPr>
+          <w:sz w:val="28"/>
+          <w:szCs w:val="28"/>
         </w:rPr>
       </w:r>
       <w:r/>
     </w:p>
     <w:p>
       <w:pPr>
-        <w:pStyle w:val="488"/>
-        <w:jc w:val="right"/>
-        <w:rPr>
-          <w:sz w:val="26"/>
-          <w:szCs w:val="26"/>
-        </w:rPr>
-      </w:pPr>
-      <w:r>
-        <w:rPr>
-          <w:sz w:val="26"/>
-          <w:szCs w:val="26"/>
-        </w:rPr>
-        <w:t xml:space="preserve">_____________________</w:t>
-      </w:r>
-      <w:r/>
-    </w:p>
-    <w:p>
-      <w:pPr>
-        <w:contextualSpacing w:val="true"/>
-        <w:jc w:val="both"/>
-        <w:tabs>
-          <w:tab w:val="left" w:pos="426" w:leader="none"/>
-        </w:tabs>
-        <w:rPr>
-          <w:b/>
-          <w:sz w:val="28"/>
-          <w:szCs w:val="28"/>
-        </w:rPr>
-      </w:pPr>
-      <w:r>
-        <w:rPr>
-          <w:b/>
-          <w:sz w:val="28"/>
-          <w:szCs w:val="28"/>
-        </w:rPr>
-      </w:r>
-      <w:r/>
-    </w:p>
-    <w:p>
-      <w:pPr>
-        <w:contextualSpacing w:val="true"/>
-        <w:jc w:val="both"/>
-        <w:tabs>
-          <w:tab w:val="left" w:pos="426" w:leader="none"/>
-        </w:tabs>
-        <w:rPr>
-          <w:b/>
-          <w:sz w:val="28"/>
-          <w:szCs w:val="28"/>
-        </w:rPr>
-      </w:pPr>
-      <w:r>
-        <w:rPr>
-          <w:b/>
-          <w:sz w:val="28"/>
-          <w:szCs w:val="28"/>
-        </w:rPr>
-      </w:r>
-      <w:r/>
-    </w:p>
-    <w:p>
-      <w:pPr>
-        <w:contextualSpacing w:val="true"/>
-        <w:jc w:val="both"/>
-        <w:tabs>
-          <w:tab w:val="left" w:pos="426" w:leader="none"/>
-        </w:tabs>
-        <w:rPr>
-          <w:b/>
-          <w:sz w:val="28"/>
-          <w:szCs w:val="28"/>
-          <w:lang w:val="en-US"/>
-        </w:rPr>
-      </w:pPr>
-      <w:r/>
-      <w:bookmarkStart w:id="0" w:name="_GoBack"/>
-      <w:r/>
-      <w:bookmarkEnd w:id="0"/>
-      <w:r/>
-      <w:r/>
-    </w:p>
-    <w:p>
-      <w:pPr>
-        <w:pStyle w:val="501"/>
-        <w:ind w:left="0" w:right="-1"/>
-        <w:jc w:val="left"/>
-        <w:rPr>
-          <w:sz w:val="28"/>
-          <w:szCs w:val="28"/>
-        </w:rPr>
-      </w:pPr>
-      <w:r>
-        <w:rPr>
-          <w:sz w:val="28"/>
-          <w:szCs w:val="28"/>
-        </w:rPr>
-      </w:r>
-      <w:r/>
-    </w:p>
-    <w:p>
-      <w:pPr>
-        <w:pStyle w:val="501"/>
+        <w:pStyle w:val="668"/>
         <w:ind w:left="0" w:right="-1"/>
         <w:jc w:val="left"/>
         <w:rPr>
@@ -726,7 +633,7 @@
     </w:p>
     <w:p>
       <w:pPr>
-        <w:pStyle w:val="501"/>
+        <w:pStyle w:val="668"/>
         <w:ind w:right="-1"/>
         <w:jc w:val="left"/>
         <w:rPr>
@@ -744,7 +651,7 @@
     </w:p>
     <w:p>
       <w:pPr>
-        <w:pStyle w:val="501"/>
+        <w:pStyle w:val="668"/>
         <w:numPr>
           <w:ilvl w:val="0"/>
           <w:numId w:val="9"/>
@@ -777,7 +684,7 @@
     </w:p>
     <w:p>
       <w:pPr>
-        <w:pStyle w:val="501"/>
+        <w:pStyle w:val="668"/>
         <w:ind w:left="0" w:right="-1"/>
         <w:jc w:val="both"/>
         <w:rPr>
@@ -816,7 +723,7 @@
     </w:p>
     <w:p>
       <w:pPr>
-        <w:pStyle w:val="501"/>
+        <w:pStyle w:val="668"/>
         <w:ind w:left="0" w:right="-1"/>
         <w:jc w:val="both"/>
         <w:rPr>
@@ -834,7 +741,7 @@
     </w:p>
     <w:p>
       <w:pPr>
-        <w:pStyle w:val="501"/>
+        <w:pStyle w:val="668"/>
         <w:ind w:left="0" w:right="-1"/>
         <w:jc w:val="both"/>
         <w:rPr>
@@ -853,7 +760,7 @@
     </w:p>
     <w:p>
       <w:pPr>
-        <w:pStyle w:val="501"/>
+        <w:pStyle w:val="668"/>
         <w:ind w:left="0" w:right="-1"/>
         <w:jc w:val="both"/>
         <w:rPr>
@@ -871,7 +778,7 @@
     </w:p>
     <w:p>
       <w:pPr>
-        <w:pStyle w:val="501"/>
+        <w:pStyle w:val="668"/>
         <w:ind w:left="0" w:right="-1"/>
         <w:jc w:val="both"/>
         <w:rPr>
@@ -892,7 +799,7 @@
     </w:p>
     <w:p>
       <w:pPr>
-        <w:pStyle w:val="501"/>
+        <w:pStyle w:val="668"/>
         <w:ind w:left="0" w:right="-1"/>
         <w:jc w:val="both"/>
         <w:rPr>
@@ -923,7 +830,7 @@
     </w:p>
     <w:p>
       <w:pPr>
-        <w:pStyle w:val="501"/>
+        <w:pStyle w:val="668"/>
         <w:ind w:left="0" w:right="-1"/>
         <w:jc w:val="both"/>
         <w:rPr>
@@ -943,7 +850,7 @@
     </w:p>
     <w:p>
       <w:pPr>
-        <w:pStyle w:val="501"/>
+        <w:pStyle w:val="668"/>
         <w:ind w:left="0" w:right="-1"/>
         <w:jc w:val="both"/>
         <w:rPr>
@@ -976,7 +883,7 @@
     </w:p>
     <w:p>
       <w:pPr>
-        <w:pStyle w:val="501"/>
+        <w:pStyle w:val="668"/>
         <w:ind w:left="0" w:right="-1"/>
         <w:jc w:val="both"/>
         <w:rPr>
@@ -1009,7 +916,7 @@
     </w:p>
     <w:p>
       <w:pPr>
-        <w:pStyle w:val="501"/>
+        <w:pStyle w:val="668"/>
         <w:ind w:left="0" w:right="-1"/>
         <w:jc w:val="both"/>
         <w:rPr>
@@ -1042,7 +949,7 @@
     </w:p>
     <w:p>
       <w:pPr>
-        <w:pStyle w:val="501"/>
+        <w:pStyle w:val="668"/>
         <w:ind w:left="0" w:right="-1"/>
         <w:jc w:val="both"/>
         <w:rPr>
@@ -1075,7 +982,7 @@
     </w:p>
     <w:p>
       <w:pPr>
-        <w:pStyle w:val="501"/>
+        <w:pStyle w:val="668"/>
         <w:ind w:left="0" w:right="-1"/>
         <w:jc w:val="both"/>
         <w:rPr>
@@ -1108,7 +1015,7 @@
     </w:p>
     <w:p>
       <w:pPr>
-        <w:pStyle w:val="501"/>
+        <w:pStyle w:val="668"/>
         <w:ind w:left="0" w:right="-1"/>
         <w:jc w:val="both"/>
         <w:rPr>
@@ -1150,7 +1057,7 @@
     </w:p>
     <w:p>
       <w:pPr>
-        <w:pStyle w:val="501"/>
+        <w:pStyle w:val="668"/>
         <w:ind w:left="0" w:right="-1"/>
         <w:jc w:val="both"/>
         <w:rPr>
@@ -1194,7 +1101,7 @@
     </w:p>
     <w:p>
       <w:pPr>
-        <w:pStyle w:val="501"/>
+        <w:pStyle w:val="668"/>
         <w:ind w:left="0" w:right="-1"/>
         <w:jc w:val="both"/>
         <w:rPr>
@@ -1214,7 +1121,7 @@
     </w:p>
     <w:p>
       <w:pPr>
-        <w:pStyle w:val="501"/>
+        <w:pStyle w:val="668"/>
         <w:ind w:left="0" w:right="-1"/>
         <w:jc w:val="both"/>
         <w:rPr>
@@ -1235,7 +1142,7 @@
     </w:p>
     <w:p>
       <w:pPr>
-        <w:pStyle w:val="501"/>
+        <w:pStyle w:val="668"/>
         <w:ind w:left="0" w:right="-1"/>
         <w:jc w:val="both"/>
         <w:rPr>
@@ -1255,7 +1162,7 @@
     </w:p>
     <w:p>
       <w:pPr>
-        <w:pStyle w:val="501"/>
+        <w:pStyle w:val="668"/>
         <w:ind w:left="0" w:right="-1"/>
         <w:jc w:val="both"/>
         <w:rPr>
@@ -1274,7 +1181,7 @@
     </w:p>
     <w:p>
       <w:pPr>
-        <w:pStyle w:val="501"/>
+        <w:pStyle w:val="668"/>
         <w:ind w:left="0" w:right="-1"/>
         <w:jc w:val="both"/>
         <w:rPr>
@@ -1292,7 +1199,7 @@
     </w:p>
     <w:p>
       <w:pPr>
-        <w:pStyle w:val="501"/>
+        <w:pStyle w:val="668"/>
         <w:ind w:left="0" w:right="-1"/>
         <w:jc w:val="both"/>
         <w:rPr>
@@ -1313,7 +1220,7 @@
     </w:p>
     <w:p>
       <w:pPr>
-        <w:pStyle w:val="501"/>
+        <w:pStyle w:val="668"/>
         <w:ind w:left="0" w:right="-1"/>
         <w:jc w:val="both"/>
         <w:rPr>
@@ -1417,7 +1324,7 @@
     </w:p>
     <w:p>
       <w:pPr>
-        <w:pStyle w:val="501"/>
+        <w:pStyle w:val="668"/>
         <w:ind w:left="0" w:right="-1"/>
         <w:jc w:val="both"/>
         <w:rPr>
@@ -1437,7 +1344,7 @@
     </w:p>
     <w:p>
       <w:pPr>
-        <w:pStyle w:val="501"/>
+        <w:pStyle w:val="668"/>
         <w:ind w:left="0" w:right="-1"/>
         <w:jc w:val="both"/>
         <w:rPr>
@@ -1470,7 +1377,7 @@
     </w:p>
     <w:p>
       <w:pPr>
-        <w:pStyle w:val="501"/>
+        <w:pStyle w:val="668"/>
         <w:ind w:left="0" w:right="-1"/>
         <w:jc w:val="both"/>
         <w:rPr>
@@ -1480,7 +1387,6 @@
           <w:szCs w:val="28"/>
         </w:rPr>
       </w:pPr>
-      <w:r/>
       <w:r/>
       <m:oMath>
         <m:sSup>
@@ -2093,7 +1999,6 @@
         </m:r>
       </m:oMath>
       <w:r/>
-      <w:r/>
       <m:oMath>
         <m:sSup>
           <m:sSupPr>
@@ -2200,7 +2105,7 @@
     </w:p>
     <w:p>
       <w:pPr>
-        <w:pStyle w:val="501"/>
+        <w:pStyle w:val="668"/>
         <w:ind w:left="0" w:right="-1"/>
         <w:jc w:val="both"/>
         <w:rPr>
@@ -2286,7 +2191,7 @@
     </w:p>
     <w:p>
       <w:pPr>
-        <w:pStyle w:val="501"/>
+        <w:pStyle w:val="668"/>
         <w:ind w:left="0" w:right="-1"/>
         <w:jc w:val="both"/>
         <w:rPr>
@@ -2310,7 +2215,7 @@
     </w:p>
     <w:p>
       <w:pPr>
-        <w:pStyle w:val="501"/>
+        <w:pStyle w:val="668"/>
         <w:ind w:left="0" w:right="-1"/>
         <w:jc w:val="both"/>
         <w:rPr>
@@ -2434,7 +2339,7 @@
     </w:p>
     <w:p>
       <w:pPr>
-        <w:pStyle w:val="501"/>
+        <w:pStyle w:val="668"/>
         <w:ind w:left="0" w:right="-1"/>
         <w:jc w:val="both"/>
         <w:rPr>
@@ -2454,7 +2359,7 @@
     </w:p>
     <w:p>
       <w:pPr>
-        <w:pStyle w:val="501"/>
+        <w:pStyle w:val="668"/>
         <w:ind w:left="0" w:right="-1"/>
         <w:jc w:val="both"/>
         <w:rPr>
@@ -2473,7 +2378,7 @@
     </w:p>
     <w:p>
       <w:pPr>
-        <w:pStyle w:val="501"/>
+        <w:pStyle w:val="668"/>
         <w:ind w:left="0" w:right="-1"/>
         <w:jc w:val="both"/>
         <w:rPr>
@@ -2491,7 +2396,7 @@
     </w:p>
     <w:p>
       <w:pPr>
-        <w:pStyle w:val="501"/>
+        <w:pStyle w:val="668"/>
         <w:ind w:left="0" w:right="-1"/>
         <w:jc w:val="both"/>
         <w:rPr>
@@ -2555,7 +2460,7 @@
     </w:p>
     <w:p>
       <w:pPr>
-        <w:pStyle w:val="501"/>
+        <w:pStyle w:val="668"/>
         <w:ind w:left="0" w:right="-1"/>
         <w:jc w:val="both"/>
         <w:rPr>
@@ -2803,6 +2708,7 @@
           <w:highlight w:val="none"/>
         </w:rPr>
       </w:r>
+      <w:r/>
     </w:p>
     <w:p>
       <w:pPr>
@@ -2965,8 +2871,6 @@
       </m:oMathPara>
       <w:r/>
       <w:r/>
-      <w:r/>
-      <w:r/>
     </w:p>
     <w:p>
       <w:pPr>
@@ -2983,7 +2887,6 @@
         <w:tab/>
         <w:tab/>
       </w:r>
-      <w:r/>
       <m:oMath>
         <m:r>
           <w:rPr>
@@ -3243,11 +3146,7 @@
           <w:highlight w:val="none"/>
         </w:rPr>
       </w:r>
-      <w:r>
-        <w:rPr>
-          <w:highlight w:val="none"/>
-        </w:rPr>
-      </w:r>
+      <w:r/>
     </w:p>
     <w:p>
       <w:pPr>
@@ -3266,7 +3165,7 @@
     </w:p>
     <w:p>
       <w:pPr>
-        <w:pStyle w:val="501"/>
+        <w:pStyle w:val="668"/>
         <w:ind w:left="0" w:right="-1"/>
         <w:jc w:val="both"/>
         <w:rPr>
@@ -3299,7 +3198,7 @@
               <m:endChr m:val=")"/>
               <m:ctrlPr>
                 <w:rPr>
-                  <w:rFonts w:ascii="Cambria Math" w:hAnsi="Cambria Math" w:cs="Cambria Math" w:eastAsia="Cambria Math" w:hint="default"/>
+                  <w:rFonts w:ascii="Cambria Math" w:hAnsi="Cambria Math" w:cs="Cambria Math" w:eastAsia="Cambria Math"/>
                   <w:sz w:val="28"/>
                 </w:rPr>
               </m:ctrlPr>
@@ -3318,7 +3217,7 @@
                   <m:endChr m:val=")"/>
                   <m:ctrlPr>
                     <w:rPr>
-                      <w:rFonts w:ascii="Cambria Math" w:hAnsi="Cambria Math" w:cs="Cambria Math" w:eastAsia="Cambria Math" w:hint="default"/>
+                      <w:rFonts w:ascii="Cambria Math" w:hAnsi="Cambria Math" w:cs="Cambria Math" w:eastAsia="Cambria Math"/>
                       <w:sz w:val="28"/>
                     </w:rPr>
                   </m:ctrlPr>
@@ -3352,7 +3251,7 @@
               <m:endChr m:val=")"/>
               <m:ctrlPr>
                 <w:rPr>
-                  <w:rFonts w:ascii="Cambria Math" w:hAnsi="Cambria Math" w:cs="Cambria Math" w:eastAsia="Cambria Math" w:hint="default"/>
+                  <w:rFonts w:ascii="Cambria Math" w:hAnsi="Cambria Math" w:cs="Cambria Math" w:eastAsia="Cambria Math"/>
                   <w:sz w:val="28"/>
                 </w:rPr>
               </m:ctrlPr>
@@ -3384,7 +3283,7 @@
               <m:endChr m:val=")"/>
               <m:ctrlPr>
                 <w:rPr>
-                  <w:rFonts w:ascii="Cambria Math" w:hAnsi="Cambria Math" w:cs="Cambria Math" w:eastAsia="Cambria Math" w:hint="default"/>
+                  <w:rFonts w:ascii="Cambria Math" w:hAnsi="Cambria Math" w:cs="Cambria Math" w:eastAsia="Cambria Math"/>
                   <w:sz w:val="28"/>
                 </w:rPr>
               </m:ctrlPr>
@@ -3412,16 +3311,16 @@
           </m:r>
         </m:oMath>
       </m:oMathPara>
+      <w:r>
+        <w:rPr>
+          <w:sz w:val="28"/>
+        </w:rPr>
+      </w:r>
       <w:r/>
-      <w:r>
-        <w:rPr>
-          <w:sz w:val="28"/>
-        </w:rPr>
-      </w:r>
     </w:p>
     <w:p>
       <w:pPr>
-        <w:pStyle w:val="501"/>
+        <w:pStyle w:val="668"/>
         <w:ind w:left="0" w:right="-1"/>
         <w:jc w:val="both"/>
         <w:rPr>
@@ -3448,7 +3347,7 @@
             <m:rPr>
               <m:sty m:val="bi"/>
             </m:rPr>
-            <m:t>z1=-32;z2=15</m:t>
+            <m:t>z1=-32; z2=15</m:t>
           </m:r>
         </m:oMath>
       </m:oMathPara>
@@ -3457,7 +3356,7 @@
     </w:p>
     <w:p>
       <w:pPr>
-        <w:pStyle w:val="501"/>
+        <w:pStyle w:val="668"/>
         <w:ind w:left="0" w:right="-1"/>
         <w:jc w:val="both"/>
         <w:rPr>
@@ -3481,7 +3380,7 @@
     </w:p>
     <w:p>
       <w:pPr>
-        <w:pStyle w:val="501"/>
+        <w:pStyle w:val="668"/>
         <w:ind w:left="0" w:right="-1"/>
         <w:jc w:val="both"/>
         <w:rPr>
@@ -3549,38 +3448,14 @@
           <m:rPr>
             <m:sty m:val="bi"/>
           </m:rPr>
-          <m:t>=</m:t>
-        </m:r>
-        <m:r>
-          <w:rPr>
-            <w:rFonts w:ascii="Cambria Math" w:hAnsi="Cambria Math"/>
-            <w:sz w:val="28"/>
-            <w:szCs w:val="28"/>
-            <w:lang w:val="en-US"/>
-          </w:rPr>
-          <m:rPr>
-            <m:sty m:val="bi"/>
-          </m:rPr>
-          <m:t>z</m:t>
-        </m:r>
-        <m:r>
-          <w:rPr>
-            <w:rFonts w:ascii="Cambria Math" w:hAnsi="Cambria Math"/>
-            <w:sz w:val="28"/>
-            <w:szCs w:val="28"/>
-          </w:rPr>
-          <m:rPr>
-            <m:sty m:val="bi"/>
-          </m:rPr>
-          <m:t>1=-28</m:t>
+          <m:t>=-32=47</m:t>
         </m:r>
       </m:oMath>
       <w:r/>
-      <w:r/>
     </w:p>
     <w:p>
       <w:pPr>
-        <w:pStyle w:val="501"/>
+        <w:pStyle w:val="668"/>
         <w:ind w:left="0" w:right="-1"/>
         <w:jc w:val="both"/>
         <w:rPr>
@@ -3600,7 +3475,7 @@
     </w:p>
     <w:p>
       <w:pPr>
-        <w:pStyle w:val="501"/>
+        <w:pStyle w:val="668"/>
         <w:ind w:left="0" w:right="-1"/>
         <w:jc w:val="both"/>
         <w:rPr>
@@ -3627,7 +3502,7 @@
           <m:rPr>
             <m:sty m:val="bi"/>
           </m:rPr>
-          <m:t>-28*37</m:t>
+          <m:t>47*37</m:t>
         </m:r>
         <m:d>
           <m:dPr>
@@ -3676,7 +3551,7 @@
           <m:rPr>
             <m:sty m:val="bi"/>
           </m:rPr>
-          <m:t>=303 </m:t>
+          <m:t>=1739</m:t>
         </m:r>
         <m:d>
           <m:dPr>
@@ -3713,7 +3588,7 @@
               <m:rPr>
                 <m:sty m:val="bi"/>
               </m:rPr>
-              <m:t> 151</m:t>
+              <m:t> 79</m:t>
             </m:r>
           </m:e>
         </m:d>
@@ -3734,7 +3609,7 @@
     </w:p>
     <w:p>
       <w:pPr>
-        <w:pStyle w:val="501"/>
+        <w:pStyle w:val="668"/>
         <w:ind w:left="0" w:right="-1"/>
         <w:jc w:val="both"/>
         <w:rPr>
@@ -3754,7 +3629,7 @@
     </w:p>
     <w:p>
       <w:pPr>
-        <w:pStyle w:val="501"/>
+        <w:pStyle w:val="668"/>
         <w:ind w:left="0" w:right="-1"/>
         <w:jc w:val="both"/>
         <w:rPr>
@@ -3822,7 +3697,7 @@
           <m:rPr>
             <m:sty m:val="bi"/>
           </m:rPr>
-          <m:t>=3</m:t>
+          <m:t>=47</m:t>
         </m:r>
       </m:oMath>
       <w:r>
@@ -3831,13 +3706,12 @@
           <w:sz w:val="28"/>
           <w:szCs w:val="28"/>
         </w:rPr>
-        <w:t xml:space="preserve"> </w:t>
       </w:r>
       <w:r/>
     </w:p>
     <w:p>
       <w:pPr>
-        <w:pStyle w:val="501"/>
+        <w:pStyle w:val="668"/>
         <w:ind w:left="0" w:right="-1"/>
         <w:jc w:val="both"/>
         <w:rPr>
@@ -3859,7 +3733,7 @@
     </w:p>
     <w:p>
       <w:pPr>
-        <w:pStyle w:val="501"/>
+        <w:pStyle w:val="668"/>
         <w:ind w:left="0" w:right="-1"/>
         <w:jc w:val="both"/>
         <w:rPr>
@@ -3878,7 +3752,7 @@
     </w:p>
     <w:p>
       <w:pPr>
-        <w:pStyle w:val="501"/>
+        <w:pStyle w:val="668"/>
         <w:ind w:left="0" w:right="-1"/>
         <w:jc w:val="both"/>
         <w:rPr>
@@ -3896,7 +3770,7 @@
     </w:p>
     <w:p>
       <w:pPr>
-        <w:pStyle w:val="501"/>
+        <w:pStyle w:val="668"/>
         <w:ind w:left="0" w:right="-1"/>
         <w:jc w:val="both"/>
         <w:rPr>
@@ -4355,7 +4229,7 @@
     </w:p>
     <w:p>
       <w:pPr>
-        <w:pStyle w:val="501"/>
+        <w:pStyle w:val="668"/>
         <w:ind w:left="0" w:right="-1"/>
         <w:jc w:val="both"/>
         <w:rPr>
@@ -4375,7 +4249,7 @@
     </w:p>
     <w:p>
       <w:pPr>
-        <w:pStyle w:val="501"/>
+        <w:pStyle w:val="668"/>
         <w:ind w:left="0" w:right="-1"/>
         <w:jc w:val="both"/>
         <w:rPr>
@@ -4395,7 +4269,7 @@
     </w:p>
     <w:p>
       <w:pPr>
-        <w:pStyle w:val="501"/>
+        <w:pStyle w:val="668"/>
         <w:ind w:left="0" w:right="-1"/>
         <w:jc w:val="both"/>
         <w:rPr>
@@ -4414,7 +4288,7 @@
     </w:p>
     <w:p>
       <w:pPr>
-        <w:pStyle w:val="501"/>
+        <w:pStyle w:val="668"/>
         <w:ind w:left="0" w:right="-1"/>
         <w:jc w:val="both"/>
         <w:rPr>
@@ -4434,7 +4308,7 @@
     </w:p>
     <w:p>
       <w:pPr>
-        <w:pStyle w:val="501"/>
+        <w:pStyle w:val="668"/>
         <w:numPr>
           <w:ilvl w:val="0"/>
           <w:numId w:val="9"/>
@@ -4459,7 +4333,7 @@
     </w:p>
     <w:p>
       <w:pPr>
-        <w:pStyle w:val="501"/>
+        <w:pStyle w:val="668"/>
         <w:ind w:left="0"/>
         <w:jc w:val="both"/>
         <w:rPr>
@@ -4517,7 +4391,7 @@
 <w:ftr xmlns:wpc="http://schemas.microsoft.com/office/word/2010/wordprocessingCanvas" xmlns:mc="http://schemas.openxmlformats.org/markup-compatibility/2006" xmlns:o="urn:schemas-microsoft-com:office:office" xmlns:r="http://schemas.openxmlformats.org/officeDocument/2006/relationships" xmlns:m="http://schemas.openxmlformats.org/officeDocument/2006/math" xmlns:v="urn:schemas-microsoft-com:vml" xmlns:wp14="http://schemas.microsoft.com/office/word/2010/wordprocessingDrawing" xmlns:wp="http://schemas.openxmlformats.org/drawingml/2006/wordprocessingDrawing" xmlns:w10="urn:schemas-microsoft-com:office:word" xmlns:w="http://schemas.openxmlformats.org/wordprocessingml/2006/main" xmlns:w14="http://schemas.microsoft.com/office/word/2010/wordml" xmlns:w15="http://schemas.microsoft.com/office/word/2012/wordml" xmlns:wpg="http://schemas.microsoft.com/office/word/2010/wordprocessingGroup" xmlns:wpi="http://schemas.microsoft.com/office/word/2010/wordprocessingInk" xmlns:wne="http://schemas.microsoft.com/office/word/2006/wordml" xmlns:a="http://schemas.openxmlformats.org/drawingml/2006/main" xmlns:wps="http://schemas.microsoft.com/office/word/2010/wordprocessingShape" mc:Ignorable="w14 w15 wp14">
   <w:p>
     <w:pPr>
-      <w:pStyle w:val="488"/>
+      <w:pStyle w:val="655"/>
       <w:jc w:val="center"/>
       <w:spacing w:after="0" w:afterAutospacing="0" w:before="0" w:beforeAutospacing="0"/>
       <w:rPr>
@@ -4536,7 +4410,7 @@
   </w:p>
   <w:p>
     <w:pPr>
-      <w:pStyle w:val="488"/>
+      <w:pStyle w:val="655"/>
       <w:jc w:val="center"/>
       <w:spacing w:after="0" w:afterAutospacing="0" w:before="0" w:beforeAutospacing="0"/>
       <w:rPr>
@@ -6110,11 +5984,11 @@
     <w:lsdException w:name="Bibliography" w:uiPriority="37"/>
     <w:lsdException w:name="TOC Heading" w:uiPriority="39" w:qFormat="1"/>
   </w:latentStyles>
-  <w:style w:type="paragraph" w:styleId="13">
+  <w:style w:type="paragraph" w:styleId="483">
     <w:name w:val="Heading 2"/>
-    <w:basedOn w:val="483"/>
-    <w:next w:val="483"/>
-    <w:link w:val="14"/>
+    <w:basedOn w:val="650"/>
+    <w:next w:val="650"/>
+    <w:link w:val="484"/>
     <w:qFormat/>
     <w:uiPriority w:val="9"/>
     <w:unhideWhenUsed/>
@@ -6129,21 +6003,21 @@
       <w:outlineLvl w:val="1"/>
     </w:pPr>
   </w:style>
-  <w:style w:type="character" w:styleId="14">
+  <w:style w:type="character" w:styleId="484">
     <w:name w:val="Heading 2 Char"/>
-    <w:basedOn w:val="485"/>
-    <w:link w:val="13"/>
+    <w:basedOn w:val="652"/>
+    <w:link w:val="483"/>
     <w:uiPriority w:val="9"/>
     <w:rPr>
       <w:rFonts w:ascii="Arial" w:hAnsi="Arial" w:cs="Arial" w:eastAsia="Arial"/>
       <w:sz w:val="34"/>
     </w:rPr>
   </w:style>
-  <w:style w:type="paragraph" w:styleId="15">
+  <w:style w:type="paragraph" w:styleId="485">
     <w:name w:val="Heading 3"/>
-    <w:basedOn w:val="483"/>
-    <w:next w:val="483"/>
-    <w:link w:val="16"/>
+    <w:basedOn w:val="650"/>
+    <w:next w:val="650"/>
+    <w:link w:val="486"/>
     <w:qFormat/>
     <w:uiPriority w:val="9"/>
     <w:unhideWhenUsed/>
@@ -6159,10 +6033,10 @@
       <w:outlineLvl w:val="2"/>
     </w:pPr>
   </w:style>
-  <w:style w:type="character" w:styleId="16">
+  <w:style w:type="character" w:styleId="486">
     <w:name w:val="Heading 3 Char"/>
-    <w:basedOn w:val="485"/>
-    <w:link w:val="15"/>
+    <w:basedOn w:val="652"/>
+    <w:link w:val="485"/>
     <w:uiPriority w:val="9"/>
     <w:rPr>
       <w:rFonts w:ascii="Arial" w:hAnsi="Arial" w:cs="Arial" w:eastAsia="Arial"/>
@@ -6170,11 +6044,11 @@
       <w:szCs w:val="30"/>
     </w:rPr>
   </w:style>
-  <w:style w:type="paragraph" w:styleId="17">
+  <w:style w:type="paragraph" w:styleId="487">
     <w:name w:val="Heading 4"/>
-    <w:basedOn w:val="483"/>
-    <w:next w:val="483"/>
-    <w:link w:val="18"/>
+    <w:basedOn w:val="650"/>
+    <w:next w:val="650"/>
+    <w:link w:val="488"/>
     <w:qFormat/>
     <w:uiPriority w:val="9"/>
     <w:unhideWhenUsed/>
@@ -6192,10 +6066,10 @@
       <w:outlineLvl w:val="3"/>
     </w:pPr>
   </w:style>
-  <w:style w:type="character" w:styleId="18">
+  <w:style w:type="character" w:styleId="488">
     <w:name w:val="Heading 4 Char"/>
-    <w:basedOn w:val="485"/>
-    <w:link w:val="17"/>
+    <w:basedOn w:val="652"/>
+    <w:link w:val="487"/>
     <w:uiPriority w:val="9"/>
     <w:rPr>
       <w:rFonts w:ascii="Arial" w:hAnsi="Arial" w:cs="Arial" w:eastAsia="Arial"/>
@@ -6205,11 +6079,11 @@
       <w:szCs w:val="26"/>
     </w:rPr>
   </w:style>
-  <w:style w:type="paragraph" w:styleId="19">
+  <w:style w:type="paragraph" w:styleId="489">
     <w:name w:val="Heading 5"/>
-    <w:basedOn w:val="483"/>
-    <w:next w:val="483"/>
-    <w:link w:val="20"/>
+    <w:basedOn w:val="650"/>
+    <w:next w:val="650"/>
+    <w:link w:val="490"/>
     <w:qFormat/>
     <w:uiPriority w:val="9"/>
     <w:unhideWhenUsed/>
@@ -6227,10 +6101,10 @@
       <w:outlineLvl w:val="4"/>
     </w:pPr>
   </w:style>
-  <w:style w:type="character" w:styleId="20">
+  <w:style w:type="character" w:styleId="490">
     <w:name w:val="Heading 5 Char"/>
-    <w:basedOn w:val="485"/>
-    <w:link w:val="19"/>
+    <w:basedOn w:val="652"/>
+    <w:link w:val="489"/>
     <w:uiPriority w:val="9"/>
     <w:rPr>
       <w:rFonts w:ascii="Arial" w:hAnsi="Arial" w:cs="Arial" w:eastAsia="Arial"/>
@@ -6240,11 +6114,11 @@
       <w:szCs w:val="24"/>
     </w:rPr>
   </w:style>
-  <w:style w:type="paragraph" w:styleId="21">
+  <w:style w:type="paragraph" w:styleId="491">
     <w:name w:val="Heading 6"/>
-    <w:basedOn w:val="483"/>
-    <w:next w:val="483"/>
-    <w:link w:val="22"/>
+    <w:basedOn w:val="650"/>
+    <w:next w:val="650"/>
+    <w:link w:val="492"/>
     <w:qFormat/>
     <w:uiPriority w:val="9"/>
     <w:unhideWhenUsed/>
@@ -6262,10 +6136,10 @@
       <w:outlineLvl w:val="5"/>
     </w:pPr>
   </w:style>
-  <w:style w:type="character" w:styleId="22">
+  <w:style w:type="character" w:styleId="492">
     <w:name w:val="Heading 6 Char"/>
-    <w:basedOn w:val="485"/>
-    <w:link w:val="21"/>
+    <w:basedOn w:val="652"/>
+    <w:link w:val="491"/>
     <w:uiPriority w:val="9"/>
     <w:rPr>
       <w:rFonts w:ascii="Arial" w:hAnsi="Arial" w:cs="Arial" w:eastAsia="Arial"/>
@@ -6275,11 +6149,11 @@
       <w:szCs w:val="22"/>
     </w:rPr>
   </w:style>
-  <w:style w:type="paragraph" w:styleId="23">
+  <w:style w:type="paragraph" w:styleId="493">
     <w:name w:val="Heading 7"/>
-    <w:basedOn w:val="483"/>
-    <w:next w:val="483"/>
-    <w:link w:val="24"/>
+    <w:basedOn w:val="650"/>
+    <w:next w:val="650"/>
+    <w:link w:val="494"/>
     <w:qFormat/>
     <w:uiPriority w:val="9"/>
     <w:unhideWhenUsed/>
@@ -6299,10 +6173,10 @@
       <w:outlineLvl w:val="6"/>
     </w:pPr>
   </w:style>
-  <w:style w:type="character" w:styleId="24">
+  <w:style w:type="character" w:styleId="494">
     <w:name w:val="Heading 7 Char"/>
-    <w:basedOn w:val="485"/>
-    <w:link w:val="23"/>
+    <w:basedOn w:val="652"/>
+    <w:link w:val="493"/>
     <w:uiPriority w:val="9"/>
     <w:rPr>
       <w:rFonts w:ascii="Arial" w:hAnsi="Arial" w:cs="Arial" w:eastAsia="Arial"/>
@@ -6314,11 +6188,11 @@
       <w:szCs w:val="22"/>
     </w:rPr>
   </w:style>
-  <w:style w:type="paragraph" w:styleId="25">
+  <w:style w:type="paragraph" w:styleId="495">
     <w:name w:val="Heading 8"/>
-    <w:basedOn w:val="483"/>
-    <w:next w:val="483"/>
-    <w:link w:val="26"/>
+    <w:basedOn w:val="650"/>
+    <w:next w:val="650"/>
+    <w:link w:val="496"/>
     <w:qFormat/>
     <w:uiPriority w:val="9"/>
     <w:unhideWhenUsed/>
@@ -6336,10 +6210,10 @@
       <w:outlineLvl w:val="7"/>
     </w:pPr>
   </w:style>
-  <w:style w:type="character" w:styleId="26">
+  <w:style w:type="character" w:styleId="496">
     <w:name w:val="Heading 8 Char"/>
-    <w:basedOn w:val="485"/>
-    <w:link w:val="25"/>
+    <w:basedOn w:val="652"/>
+    <w:link w:val="495"/>
     <w:uiPriority w:val="9"/>
     <w:rPr>
       <w:rFonts w:ascii="Arial" w:hAnsi="Arial" w:cs="Arial" w:eastAsia="Arial"/>
@@ -6349,11 +6223,11 @@
       <w:szCs w:val="22"/>
     </w:rPr>
   </w:style>
-  <w:style w:type="paragraph" w:styleId="27">
+  <w:style w:type="paragraph" w:styleId="497">
     <w:name w:val="Heading 9"/>
-    <w:basedOn w:val="483"/>
-    <w:next w:val="483"/>
-    <w:link w:val="28"/>
+    <w:basedOn w:val="650"/>
+    <w:next w:val="650"/>
+    <w:link w:val="498"/>
     <w:qFormat/>
     <w:uiPriority w:val="9"/>
     <w:unhideWhenUsed/>
@@ -6371,10 +6245,10 @@
       <w:outlineLvl w:val="8"/>
     </w:pPr>
   </w:style>
-  <w:style w:type="character" w:styleId="28">
+  <w:style w:type="character" w:styleId="498">
     <w:name w:val="Heading 9 Char"/>
-    <w:basedOn w:val="485"/>
-    <w:link w:val="27"/>
+    <w:basedOn w:val="652"/>
+    <w:link w:val="497"/>
     <w:uiPriority w:val="9"/>
     <w:rPr>
       <w:rFonts w:ascii="Arial" w:hAnsi="Arial" w:cs="Arial" w:eastAsia="Arial"/>
@@ -6384,7 +6258,7 @@
       <w:szCs w:val="21"/>
     </w:rPr>
   </w:style>
-  <w:style w:type="paragraph" w:styleId="31">
+  <w:style w:type="paragraph" w:styleId="499">
     <w:name w:val="No Spacing"/>
     <w:qFormat/>
     <w:uiPriority w:val="1"/>
@@ -6392,11 +6266,11 @@
       <w:spacing w:lineRule="auto" w:line="240" w:after="0" w:before="0"/>
     </w:pPr>
   </w:style>
-  <w:style w:type="paragraph" w:styleId="34">
+  <w:style w:type="paragraph" w:styleId="500">
     <w:name w:val="Subtitle"/>
-    <w:basedOn w:val="483"/>
-    <w:next w:val="483"/>
-    <w:link w:val="35"/>
+    <w:basedOn w:val="650"/>
+    <w:next w:val="650"/>
+    <w:link w:val="501"/>
     <w:qFormat/>
     <w:uiPriority w:val="11"/>
     <w:rPr>
@@ -6407,21 +6281,21 @@
       <w:spacing w:after="200" w:before="200"/>
     </w:pPr>
   </w:style>
-  <w:style w:type="character" w:styleId="35">
+  <w:style w:type="character" w:styleId="501">
     <w:name w:val="Subtitle Char"/>
-    <w:basedOn w:val="485"/>
-    <w:link w:val="34"/>
+    <w:basedOn w:val="652"/>
+    <w:link w:val="500"/>
     <w:uiPriority w:val="11"/>
     <w:rPr>
       <w:sz w:val="24"/>
       <w:szCs w:val="24"/>
     </w:rPr>
   </w:style>
-  <w:style w:type="paragraph" w:styleId="36">
+  <w:style w:type="paragraph" w:styleId="502">
     <w:name w:val="Quote"/>
-    <w:basedOn w:val="483"/>
-    <w:next w:val="483"/>
-    <w:link w:val="37"/>
+    <w:basedOn w:val="650"/>
+    <w:next w:val="650"/>
+    <w:link w:val="503"/>
     <w:qFormat/>
     <w:uiPriority w:val="29"/>
     <w:rPr>
@@ -6431,19 +6305,19 @@
       <w:ind w:left="720" w:right="720"/>
     </w:pPr>
   </w:style>
-  <w:style w:type="character" w:styleId="37">
+  <w:style w:type="character" w:styleId="503">
     <w:name w:val="Quote Char"/>
-    <w:link w:val="36"/>
+    <w:link w:val="502"/>
     <w:uiPriority w:val="29"/>
     <w:rPr>
       <w:i/>
     </w:rPr>
   </w:style>
-  <w:style w:type="paragraph" w:styleId="38">
+  <w:style w:type="paragraph" w:styleId="504">
     <w:name w:val="Intense Quote"/>
-    <w:basedOn w:val="483"/>
-    <w:next w:val="483"/>
-    <w:link w:val="39"/>
+    <w:basedOn w:val="650"/>
+    <w:next w:val="650"/>
+    <w:link w:val="505"/>
     <w:qFormat/>
     <w:uiPriority w:val="30"/>
     <w:rPr>
@@ -6461,18 +6335,18 @@
       </w:pBdr>
     </w:pPr>
   </w:style>
-  <w:style w:type="character" w:styleId="39">
+  <w:style w:type="character" w:styleId="505">
     <w:name w:val="Intense Quote Char"/>
-    <w:link w:val="38"/>
+    <w:link w:val="504"/>
     <w:uiPriority w:val="30"/>
     <w:rPr>
       <w:i/>
     </w:rPr>
   </w:style>
-  <w:style w:type="paragraph" w:styleId="44">
+  <w:style w:type="paragraph" w:styleId="506">
     <w:name w:val="Caption"/>
-    <w:basedOn w:val="483"/>
-    <w:next w:val="483"/>
+    <w:basedOn w:val="650"/>
+    <w:next w:val="650"/>
     <w:qFormat/>
     <w:uiPriority w:val="35"/>
     <w:semiHidden/>
@@ -6488,15 +6362,15 @@
       <w:spacing w:lineRule="auto" w:line="276"/>
     </w:pPr>
   </w:style>
-  <w:style w:type="character" w:styleId="45">
+  <w:style w:type="character" w:styleId="507">
     <w:name w:val="Caption Char"/>
-    <w:basedOn w:val="44"/>
-    <w:link w:val="497"/>
+    <w:basedOn w:val="506"/>
+    <w:link w:val="664"/>
     <w:uiPriority w:val="99"/>
   </w:style>
-  <w:style w:type="table" w:styleId="47">
+  <w:style w:type="table" w:styleId="508">
     <w:name w:val="Table Grid Light"/>
-    <w:basedOn w:val="486"/>
+    <w:basedOn w:val="653"/>
     <w:uiPriority w:val="59"/>
     <w:pPr>
       <w:spacing w:lineRule="auto" w:line="240" w:after="0"/>
@@ -6519,9 +6393,9 @@
       </w:tblCellMar>
     </w:tblPr>
   </w:style>
-  <w:style w:type="table" w:styleId="48">
+  <w:style w:type="table" w:styleId="509">
     <w:name w:val="Plain Table 1"/>
-    <w:basedOn w:val="486"/>
+    <w:basedOn w:val="653"/>
     <w:uiPriority w:val="59"/>
     <w:pPr>
       <w:spacing w:lineRule="auto" w:line="240" w:after="0"/>
@@ -6586,9 +6460,9 @@
       </w:rPr>
     </w:tblStylePr>
   </w:style>
-  <w:style w:type="table" w:styleId="49">
+  <w:style w:type="table" w:styleId="510">
     <w:name w:val="Plain Table 2"/>
-    <w:basedOn w:val="486"/>
+    <w:basedOn w:val="653"/>
     <w:uiPriority w:val="59"/>
     <w:pPr>
       <w:spacing w:lineRule="auto" w:line="240" w:after="0"/>
@@ -6671,9 +6545,9 @@
       </w:rPr>
     </w:tblStylePr>
   </w:style>
-  <w:style w:type="table" w:styleId="50">
+  <w:style w:type="table" w:styleId="511">
     <w:name w:val="Plain Table 3"/>
-    <w:basedOn w:val="486"/>
+    <w:basedOn w:val="653"/>
     <w:uiPriority w:val="99"/>
     <w:pPr>
       <w:spacing w:lineRule="auto" w:line="240" w:after="0"/>
@@ -6748,9 +6622,9 @@
       </w:rPr>
     </w:tblStylePr>
   </w:style>
-  <w:style w:type="table" w:styleId="51">
+  <w:style w:type="table" w:styleId="512">
     <w:name w:val="Plain Table 4"/>
-    <w:basedOn w:val="486"/>
+    <w:basedOn w:val="653"/>
     <w:uiPriority w:val="99"/>
     <w:pPr>
       <w:spacing w:lineRule="auto" w:line="240" w:after="0"/>
@@ -6805,9 +6679,9 @@
       </w:rPr>
     </w:tblStylePr>
   </w:style>
-  <w:style w:type="table" w:styleId="52">
+  <w:style w:type="table" w:styleId="513">
     <w:name w:val="Plain Table 5"/>
-    <w:basedOn w:val="486"/>
+    <w:basedOn w:val="653"/>
     <w:uiPriority w:val="99"/>
     <w:pPr>
       <w:spacing w:lineRule="auto" w:line="240" w:after="0"/>
@@ -6893,9 +6767,9 @@
       </w:tcPr>
     </w:tblStylePr>
   </w:style>
-  <w:style w:type="table" w:styleId="53">
+  <w:style w:type="table" w:styleId="514">
     <w:name w:val="Grid Table 1 Light"/>
-    <w:basedOn w:val="486"/>
+    <w:basedOn w:val="653"/>
     <w:uiPriority w:val="99"/>
     <w:pPr>
       <w:spacing w:lineRule="auto" w:line="240" w:after="0"/>
@@ -6958,9 +6832,9 @@
       </w:rPr>
     </w:tblStylePr>
   </w:style>
-  <w:style w:type="table" w:styleId="54">
+  <w:style w:type="table" w:styleId="515">
     <w:name w:val="Grid Table 1 Light - Accent 1"/>
-    <w:basedOn w:val="486"/>
+    <w:basedOn w:val="653"/>
     <w:uiPriority w:val="99"/>
     <w:pPr>
       <w:spacing w:lineRule="auto" w:line="240" w:after="0"/>
@@ -7023,9 +6897,9 @@
       </w:rPr>
     </w:tblStylePr>
   </w:style>
-  <w:style w:type="table" w:styleId="55">
+  <w:style w:type="table" w:styleId="516">
     <w:name w:val="Grid Table 1 Light - Accent 2"/>
-    <w:basedOn w:val="486"/>
+    <w:basedOn w:val="653"/>
     <w:uiPriority w:val="99"/>
     <w:pPr>
       <w:spacing w:lineRule="auto" w:line="240" w:after="0"/>
@@ -7088,9 +6962,9 @@
       </w:rPr>
     </w:tblStylePr>
   </w:style>
-  <w:style w:type="table" w:styleId="56">
+  <w:style w:type="table" w:styleId="517">
     <w:name w:val="Grid Table 1 Light - Accent 3"/>
-    <w:basedOn w:val="486"/>
+    <w:basedOn w:val="653"/>
     <w:uiPriority w:val="99"/>
     <w:pPr>
       <w:spacing w:lineRule="auto" w:line="240" w:after="0"/>
@@ -7153,9 +7027,9 @@
       </w:rPr>
     </w:tblStylePr>
   </w:style>
-  <w:style w:type="table" w:styleId="57">
+  <w:style w:type="table" w:styleId="518">
     <w:name w:val="Grid Table 1 Light - Accent 4"/>
-    <w:basedOn w:val="486"/>
+    <w:basedOn w:val="653"/>
     <w:uiPriority w:val="99"/>
     <w:pPr>
       <w:spacing w:lineRule="auto" w:line="240" w:after="0"/>
@@ -7218,9 +7092,9 @@
       </w:rPr>
     </w:tblStylePr>
   </w:style>
-  <w:style w:type="table" w:styleId="58">
+  <w:style w:type="table" w:styleId="519">
     <w:name w:val="Grid Table 1 Light - Accent 5"/>
-    <w:basedOn w:val="486"/>
+    <w:basedOn w:val="653"/>
     <w:uiPriority w:val="99"/>
     <w:pPr>
       <w:spacing w:lineRule="auto" w:line="240" w:after="0"/>
@@ -7283,9 +7157,9 @@
       </w:rPr>
     </w:tblStylePr>
   </w:style>
-  <w:style w:type="table" w:styleId="59">
+  <w:style w:type="table" w:styleId="520">
     <w:name w:val="Grid Table 1 Light - Accent 6"/>
-    <w:basedOn w:val="486"/>
+    <w:basedOn w:val="653"/>
     <w:uiPriority w:val="99"/>
     <w:pPr>
       <w:spacing w:lineRule="auto" w:line="240" w:after="0"/>
@@ -7348,9 +7222,9 @@
       </w:rPr>
     </w:tblStylePr>
   </w:style>
-  <w:style w:type="table" w:styleId="60">
+  <w:style w:type="table" w:styleId="521">
     <w:name w:val="Grid Table 2"/>
-    <w:basedOn w:val="486"/>
+    <w:basedOn w:val="653"/>
     <w:uiPriority w:val="99"/>
     <w:pPr>
       <w:spacing w:lineRule="auto" w:line="240" w:after="0"/>
@@ -7428,9 +7302,9 @@
       </w:tcPr>
     </w:tblStylePr>
   </w:style>
-  <w:style w:type="table" w:styleId="61">
+  <w:style w:type="table" w:styleId="522">
     <w:name w:val="Grid Table 2 - Accent 1"/>
-    <w:basedOn w:val="486"/>
+    <w:basedOn w:val="653"/>
     <w:uiPriority w:val="99"/>
     <w:pPr>
       <w:spacing w:lineRule="auto" w:line="240" w:after="0"/>
@@ -7508,9 +7382,9 @@
       </w:tcPr>
     </w:tblStylePr>
   </w:style>
-  <w:style w:type="table" w:styleId="62">
+  <w:style w:type="table" w:styleId="523">
     <w:name w:val="Grid Table 2 - Accent 2"/>
-    <w:basedOn w:val="486"/>
+    <w:basedOn w:val="653"/>
     <w:uiPriority w:val="99"/>
     <w:pPr>
       <w:spacing w:lineRule="auto" w:line="240" w:after="0"/>
@@ -7588,9 +7462,9 @@
       </w:tcPr>
     </w:tblStylePr>
   </w:style>
-  <w:style w:type="table" w:styleId="63">
+  <w:style w:type="table" w:styleId="524">
     <w:name w:val="Grid Table 2 - Accent 3"/>
-    <w:basedOn w:val="486"/>
+    <w:basedOn w:val="653"/>
     <w:uiPriority w:val="99"/>
     <w:pPr>
       <w:spacing w:lineRule="auto" w:line="240" w:after="0"/>
@@ -7668,9 +7542,9 @@
       </w:tcPr>
     </w:tblStylePr>
   </w:style>
-  <w:style w:type="table" w:styleId="64">
+  <w:style w:type="table" w:styleId="525">
     <w:name w:val="Grid Table 2 - Accent 4"/>
-    <w:basedOn w:val="486"/>
+    <w:basedOn w:val="653"/>
     <w:uiPriority w:val="99"/>
     <w:pPr>
       <w:spacing w:lineRule="auto" w:line="240" w:after="0"/>
@@ -7748,9 +7622,9 @@
       </w:tcPr>
     </w:tblStylePr>
   </w:style>
-  <w:style w:type="table" w:styleId="65">
+  <w:style w:type="table" w:styleId="526">
     <w:name w:val="Grid Table 2 - Accent 5"/>
-    <w:basedOn w:val="486"/>
+    <w:basedOn w:val="653"/>
     <w:uiPriority w:val="99"/>
     <w:pPr>
       <w:spacing w:lineRule="auto" w:line="240" w:after="0"/>
@@ -7828,9 +7702,9 @@
       </w:tcPr>
     </w:tblStylePr>
   </w:style>
-  <w:style w:type="table" w:styleId="66">
+  <w:style w:type="table" w:styleId="527">
     <w:name w:val="Grid Table 2 - Accent 6"/>
-    <w:basedOn w:val="486"/>
+    <w:basedOn w:val="653"/>
     <w:uiPriority w:val="99"/>
     <w:pPr>
       <w:spacing w:lineRule="auto" w:line="240" w:after="0"/>
@@ -7908,9 +7782,9 @@
       </w:tcPr>
     </w:tblStylePr>
   </w:style>
-  <w:style w:type="table" w:styleId="67">
+  <w:style w:type="table" w:styleId="528">
     <w:name w:val="Grid Table 3"/>
-    <w:basedOn w:val="486"/>
+    <w:basedOn w:val="653"/>
     <w:uiPriority w:val="99"/>
     <w:pPr>
       <w:spacing w:lineRule="auto" w:line="240" w:after="0"/>
@@ -7954,7 +7828,7 @@
         <w:jc w:val="right"/>
       </w:pPr>
       <w:tcPr>
-        <w:shd w:fill="FFFFFF" w:color="FFFFFF"/>
+        <w:shd w:val="clear" w:fill="FFFFFF" w:color="FFFFFF"/>
         <w:tcBorders>
           <w:left w:val="none" w:color="000000" w:sz="4" w:space="0"/>
           <w:top w:val="none" w:color="000000" w:sz="4" w:space="0"/>
@@ -7984,7 +7858,7 @@
         <w:color w:val="404040"/>
       </w:rPr>
       <w:tcPr>
-        <w:shd w:fill="FFFFFF" w:color="FFFFFF"/>
+        <w:shd w:val="clear" w:fill="FFFFFF" w:color="FFFFFF"/>
         <w:tcBorders>
           <w:left w:val="none" w:color="000000" w:sz="4" w:space="0"/>
           <w:top w:val="none" w:color="000000" w:sz="4" w:space="0"/>
@@ -8009,9 +7883,9 @@
       </w:tcPr>
     </w:tblStylePr>
   </w:style>
-  <w:style w:type="table" w:styleId="68">
+  <w:style w:type="table" w:styleId="529">
     <w:name w:val="Grid Table 3 - Accent 1"/>
-    <w:basedOn w:val="486"/>
+    <w:basedOn w:val="653"/>
     <w:uiPriority w:val="99"/>
     <w:pPr>
       <w:spacing w:lineRule="auto" w:line="240" w:after="0"/>
@@ -8055,7 +7929,7 @@
         <w:jc w:val="right"/>
       </w:pPr>
       <w:tcPr>
-        <w:shd w:fill="FFFFFF" w:color="FFFFFF"/>
+        <w:shd w:val="clear" w:fill="FFFFFF" w:color="FFFFFF"/>
         <w:tcBorders>
           <w:left w:val="none" w:color="000000" w:sz="4" w:space="0"/>
           <w:top w:val="none" w:color="000000" w:sz="4" w:space="0"/>
@@ -8085,7 +7959,7 @@
         <w:color w:val="404040"/>
       </w:rPr>
       <w:tcPr>
-        <w:shd w:fill="FFFFFF" w:color="FFFFFF"/>
+        <w:shd w:val="clear" w:fill="FFFFFF" w:color="FFFFFF"/>
         <w:tcBorders>
           <w:left w:val="none" w:color="000000" w:sz="4" w:space="0"/>
           <w:top w:val="none" w:color="000000" w:sz="4" w:space="0"/>
@@ -8110,9 +7984,9 @@
       </w:tcPr>
     </w:tblStylePr>
   </w:style>
-  <w:style w:type="table" w:styleId="69">
+  <w:style w:type="table" w:styleId="530">
     <w:name w:val="Grid Table 3 - Accent 2"/>
-    <w:basedOn w:val="486"/>
+    <w:basedOn w:val="653"/>
     <w:uiPriority w:val="99"/>
     <w:pPr>
       <w:spacing w:lineRule="auto" w:line="240" w:after="0"/>
@@ -8156,7 +8030,7 @@
         <w:jc w:val="right"/>
       </w:pPr>
       <w:tcPr>
-        <w:shd w:fill="FFFFFF" w:color="FFFFFF"/>
+        <w:shd w:val="clear" w:fill="FFFFFF" w:color="FFFFFF"/>
         <w:tcBorders>
           <w:left w:val="none" w:color="000000" w:sz="4" w:space="0"/>
           <w:top w:val="none" w:color="000000" w:sz="4" w:space="0"/>
@@ -8186,7 +8060,7 @@
         <w:color w:val="404040"/>
       </w:rPr>
       <w:tcPr>
-        <w:shd w:fill="FFFFFF" w:color="FFFFFF"/>
+        <w:shd w:val="clear" w:fill="FFFFFF" w:color="FFFFFF"/>
         <w:tcBorders>
           <w:left w:val="none" w:color="000000" w:sz="4" w:space="0"/>
           <w:top w:val="none" w:color="000000" w:sz="4" w:space="0"/>
@@ -8211,9 +8085,9 @@
       </w:tcPr>
     </w:tblStylePr>
   </w:style>
-  <w:style w:type="table" w:styleId="70">
+  <w:style w:type="table" w:styleId="531">
     <w:name w:val="Grid Table 3 - Accent 3"/>
-    <w:basedOn w:val="486"/>
+    <w:basedOn w:val="653"/>
     <w:uiPriority w:val="99"/>
     <w:pPr>
       <w:spacing w:lineRule="auto" w:line="240" w:after="0"/>
@@ -8257,7 +8131,7 @@
         <w:jc w:val="right"/>
       </w:pPr>
       <w:tcPr>
-        <w:shd w:fill="FFFFFF" w:color="FFFFFF"/>
+        <w:shd w:val="clear" w:fill="FFFFFF" w:color="FFFFFF"/>
         <w:tcBorders>
           <w:left w:val="none" w:color="000000" w:sz="4" w:space="0"/>
           <w:top w:val="none" w:color="000000" w:sz="4" w:space="0"/>
@@ -8287,7 +8161,7 @@
         <w:color w:val="404040"/>
       </w:rPr>
       <w:tcPr>
-        <w:shd w:fill="FFFFFF" w:color="FFFFFF"/>
+        <w:shd w:val="clear" w:fill="FFFFFF" w:color="FFFFFF"/>
         <w:tcBorders>
           <w:left w:val="none" w:color="000000" w:sz="4" w:space="0"/>
           <w:top w:val="none" w:color="000000" w:sz="4" w:space="0"/>
@@ -8312,9 +8186,9 @@
       </w:tcPr>
     </w:tblStylePr>
   </w:style>
-  <w:style w:type="table" w:styleId="71">
+  <w:style w:type="table" w:styleId="532">
     <w:name w:val="Grid Table 3 - Accent 4"/>
-    <w:basedOn w:val="486"/>
+    <w:basedOn w:val="653"/>
     <w:uiPriority w:val="99"/>
     <w:pPr>
       <w:spacing w:lineRule="auto" w:line="240" w:after="0"/>
@@ -8358,7 +8232,7 @@
         <w:jc w:val="right"/>
       </w:pPr>
       <w:tcPr>
-        <w:shd w:fill="FFFFFF" w:color="FFFFFF"/>
+        <w:shd w:val="clear" w:fill="FFFFFF" w:color="FFFFFF"/>
         <w:tcBorders>
           <w:left w:val="none" w:color="000000" w:sz="4" w:space="0"/>
           <w:top w:val="none" w:color="000000" w:sz="4" w:space="0"/>
@@ -8388,7 +8262,7 @@
         <w:color w:val="404040"/>
       </w:rPr>
       <w:tcPr>
-        <w:shd w:fill="FFFFFF" w:color="FFFFFF"/>
+        <w:shd w:val="clear" w:fill="FFFFFF" w:color="FFFFFF"/>
         <w:tcBorders>
           <w:left w:val="none" w:color="000000" w:sz="4" w:space="0"/>
           <w:top w:val="none" w:color="000000" w:sz="4" w:space="0"/>
@@ -8413,9 +8287,9 @@
       </w:tcPr>
     </w:tblStylePr>
   </w:style>
-  <w:style w:type="table" w:styleId="72">
+  <w:style w:type="table" w:styleId="533">
     <w:name w:val="Grid Table 3 - Accent 5"/>
-    <w:basedOn w:val="486"/>
+    <w:basedOn w:val="653"/>
     <w:uiPriority w:val="99"/>
     <w:pPr>
       <w:spacing w:lineRule="auto" w:line="240" w:after="0"/>
@@ -8459,7 +8333,7 @@
         <w:jc w:val="right"/>
       </w:pPr>
       <w:tcPr>
-        <w:shd w:fill="FFFFFF" w:color="FFFFFF"/>
+        <w:shd w:val="clear" w:fill="FFFFFF" w:color="FFFFFF"/>
         <w:tcBorders>
           <w:left w:val="none" w:color="000000" w:sz="4" w:space="0"/>
           <w:top w:val="none" w:color="000000" w:sz="4" w:space="0"/>
@@ -8489,7 +8363,7 @@
         <w:color w:val="404040"/>
       </w:rPr>
       <w:tcPr>
-        <w:shd w:fill="FFFFFF" w:color="FFFFFF"/>
+        <w:shd w:val="clear" w:fill="FFFFFF" w:color="FFFFFF"/>
         <w:tcBorders>
           <w:left w:val="none" w:color="000000" w:sz="4" w:space="0"/>
           <w:top w:val="none" w:color="000000" w:sz="4" w:space="0"/>
@@ -8514,9 +8388,9 @@
       </w:tcPr>
     </w:tblStylePr>
   </w:style>
-  <w:style w:type="table" w:styleId="73">
+  <w:style w:type="table" w:styleId="534">
     <w:name w:val="Grid Table 3 - Accent 6"/>
-    <w:basedOn w:val="486"/>
+    <w:basedOn w:val="653"/>
     <w:uiPriority w:val="99"/>
     <w:pPr>
       <w:spacing w:lineRule="auto" w:line="240" w:after="0"/>
@@ -8560,7 +8434,7 @@
         <w:jc w:val="right"/>
       </w:pPr>
       <w:tcPr>
-        <w:shd w:fill="FFFFFF" w:color="FFFFFF"/>
+        <w:shd w:val="clear" w:fill="FFFFFF" w:color="FFFFFF"/>
         <w:tcBorders>
           <w:left w:val="none" w:color="000000" w:sz="4" w:space="0"/>
           <w:top w:val="none" w:color="000000" w:sz="4" w:space="0"/>
@@ -8590,7 +8464,7 @@
         <w:color w:val="404040"/>
       </w:rPr>
       <w:tcPr>
-        <w:shd w:fill="FFFFFF" w:color="FFFFFF"/>
+        <w:shd w:val="clear" w:fill="FFFFFF" w:color="FFFFFF"/>
         <w:tcBorders>
           <w:left w:val="none" w:color="000000" w:sz="4" w:space="0"/>
           <w:top w:val="none" w:color="000000" w:sz="4" w:space="0"/>
@@ -8615,9 +8489,9 @@
       </w:tcPr>
     </w:tblStylePr>
   </w:style>
-  <w:style w:type="table" w:styleId="74">
+  <w:style w:type="table" w:styleId="535">
     <w:name w:val="Grid Table 4"/>
-    <w:basedOn w:val="486"/>
+    <w:basedOn w:val="653"/>
     <w:uiPriority w:val="59"/>
     <w:pPr>
       <w:spacing w:lineRule="auto" w:line="240" w:after="0"/>
@@ -8696,9 +8570,9 @@
       </w:tcPr>
     </w:tblStylePr>
   </w:style>
-  <w:style w:type="table" w:styleId="75">
+  <w:style w:type="table" w:styleId="536">
     <w:name w:val="Grid Table 4 - Accent 1"/>
-    <w:basedOn w:val="486"/>
+    <w:basedOn w:val="653"/>
     <w:uiPriority w:val="59"/>
     <w:pPr>
       <w:spacing w:lineRule="auto" w:line="240" w:after="0"/>
@@ -8777,9 +8651,9 @@
       </w:tcPr>
     </w:tblStylePr>
   </w:style>
-  <w:style w:type="table" w:styleId="76">
+  <w:style w:type="table" w:styleId="537">
     <w:name w:val="Grid Table 4 - Accent 2"/>
-    <w:basedOn w:val="486"/>
+    <w:basedOn w:val="653"/>
     <w:uiPriority w:val="59"/>
     <w:pPr>
       <w:spacing w:lineRule="auto" w:line="240" w:after="0"/>
@@ -8858,9 +8732,9 @@
       </w:tcPr>
     </w:tblStylePr>
   </w:style>
-  <w:style w:type="table" w:styleId="77">
+  <w:style w:type="table" w:styleId="538">
     <w:name w:val="Grid Table 4 - Accent 3"/>
-    <w:basedOn w:val="486"/>
+    <w:basedOn w:val="653"/>
     <w:uiPriority w:val="59"/>
     <w:pPr>
       <w:spacing w:lineRule="auto" w:line="240" w:after="0"/>
@@ -8939,9 +8813,9 @@
       </w:tcPr>
     </w:tblStylePr>
   </w:style>
-  <w:style w:type="table" w:styleId="78">
+  <w:style w:type="table" w:styleId="539">
     <w:name w:val="Grid Table 4 - Accent 4"/>
-    <w:basedOn w:val="486"/>
+    <w:basedOn w:val="653"/>
     <w:uiPriority w:val="59"/>
     <w:pPr>
       <w:spacing w:lineRule="auto" w:line="240" w:after="0"/>
@@ -9020,9 +8894,9 @@
       </w:tcPr>
     </w:tblStylePr>
   </w:style>
-  <w:style w:type="table" w:styleId="79">
+  <w:style w:type="table" w:styleId="540">
     <w:name w:val="Grid Table 4 - Accent 5"/>
-    <w:basedOn w:val="486"/>
+    <w:basedOn w:val="653"/>
     <w:uiPriority w:val="59"/>
     <w:pPr>
       <w:spacing w:lineRule="auto" w:line="240" w:after="0"/>
@@ -9101,9 +8975,9 @@
       </w:tcPr>
     </w:tblStylePr>
   </w:style>
-  <w:style w:type="table" w:styleId="80">
+  <w:style w:type="table" w:styleId="541">
     <w:name w:val="Grid Table 4 - Accent 6"/>
-    <w:basedOn w:val="486"/>
+    <w:basedOn w:val="653"/>
     <w:uiPriority w:val="59"/>
     <w:pPr>
       <w:spacing w:lineRule="auto" w:line="240" w:after="0"/>
@@ -9182,9 +9056,9 @@
       </w:tcPr>
     </w:tblStylePr>
   </w:style>
-  <w:style w:type="table" w:styleId="81">
+  <w:style w:type="table" w:styleId="542">
     <w:name w:val="Grid Table 5 Dark"/>
-    <w:basedOn w:val="486"/>
+    <w:basedOn w:val="653"/>
     <w:uiPriority w:val="99"/>
     <w:pPr>
       <w:spacing w:lineRule="auto" w:line="240" w:after="0"/>
@@ -9261,9 +9135,9 @@
       </w:tcPr>
     </w:tblStylePr>
   </w:style>
-  <w:style w:type="table" w:styleId="82">
+  <w:style w:type="table" w:styleId="543">
     <w:name w:val="Grid Table 5 Dark- Accent 1"/>
-    <w:basedOn w:val="486"/>
+    <w:basedOn w:val="653"/>
     <w:uiPriority w:val="99"/>
     <w:pPr>
       <w:spacing w:lineRule="auto" w:line="240" w:after="0"/>
@@ -9340,9 +9214,9 @@
       </w:tcPr>
     </w:tblStylePr>
   </w:style>
-  <w:style w:type="table" w:styleId="83">
+  <w:style w:type="table" w:styleId="544">
     <w:name w:val="Grid Table 5 Dark - Accent 2"/>
-    <w:basedOn w:val="486"/>
+    <w:basedOn w:val="653"/>
     <w:uiPriority w:val="99"/>
     <w:pPr>
       <w:spacing w:lineRule="auto" w:line="240" w:after="0"/>
@@ -9419,9 +9293,9 @@
       </w:tcPr>
     </w:tblStylePr>
   </w:style>
-  <w:style w:type="table" w:styleId="84">
+  <w:style w:type="table" w:styleId="545">
     <w:name w:val="Grid Table 5 Dark - Accent 3"/>
-    <w:basedOn w:val="486"/>
+    <w:basedOn w:val="653"/>
     <w:uiPriority w:val="99"/>
     <w:pPr>
       <w:spacing w:lineRule="auto" w:line="240" w:after="0"/>
@@ -9498,9 +9372,9 @@
       </w:tcPr>
     </w:tblStylePr>
   </w:style>
-  <w:style w:type="table" w:styleId="85">
+  <w:style w:type="table" w:styleId="546">
     <w:name w:val="Grid Table 5 Dark- Accent 4"/>
-    <w:basedOn w:val="486"/>
+    <w:basedOn w:val="653"/>
     <w:uiPriority w:val="99"/>
     <w:pPr>
       <w:spacing w:lineRule="auto" w:line="240" w:after="0"/>
@@ -9577,9 +9451,9 @@
       </w:tcPr>
     </w:tblStylePr>
   </w:style>
-  <w:style w:type="table" w:styleId="86">
+  <w:style w:type="table" w:styleId="547">
     <w:name w:val="Grid Table 5 Dark - Accent 5"/>
-    <w:basedOn w:val="486"/>
+    <w:basedOn w:val="653"/>
     <w:uiPriority w:val="99"/>
     <w:pPr>
       <w:spacing w:lineRule="auto" w:line="240" w:after="0"/>
@@ -9656,9 +9530,9 @@
       </w:tcPr>
     </w:tblStylePr>
   </w:style>
-  <w:style w:type="table" w:styleId="87">
+  <w:style w:type="table" w:styleId="548">
     <w:name w:val="Grid Table 5 Dark - Accent 6"/>
-    <w:basedOn w:val="486"/>
+    <w:basedOn w:val="653"/>
     <w:uiPriority w:val="99"/>
     <w:pPr>
       <w:spacing w:lineRule="auto" w:line="240" w:after="0"/>
@@ -9735,9 +9609,9 @@
       </w:tcPr>
     </w:tblStylePr>
   </w:style>
-  <w:style w:type="table" w:styleId="88">
+  <w:style w:type="table" w:styleId="549">
     <w:name w:val="Grid Table 6 Colorful"/>
-    <w:basedOn w:val="486"/>
+    <w:basedOn w:val="653"/>
     <w:uiPriority w:val="99"/>
     <w:pPr>
       <w:spacing w:lineRule="auto" w:line="240" w:after="0"/>
@@ -9814,9 +9688,9 @@
       </w:rPr>
     </w:tblStylePr>
   </w:style>
-  <w:style w:type="table" w:styleId="89">
+  <w:style w:type="table" w:styleId="550">
     <w:name w:val="Grid Table 6 Colorful - Accent 1"/>
-    <w:basedOn w:val="486"/>
+    <w:basedOn w:val="653"/>
     <w:uiPriority w:val="99"/>
     <w:pPr>
       <w:spacing w:lineRule="auto" w:line="240" w:after="0"/>
@@ -9893,9 +9767,9 @@
       </w:rPr>
     </w:tblStylePr>
   </w:style>
-  <w:style w:type="table" w:styleId="90">
+  <w:style w:type="table" w:styleId="551">
     <w:name w:val="Grid Table 6 Colorful - Accent 2"/>
-    <w:basedOn w:val="486"/>
+    <w:basedOn w:val="653"/>
     <w:uiPriority w:val="99"/>
     <w:pPr>
       <w:spacing w:lineRule="auto" w:line="240" w:after="0"/>
@@ -9972,9 +9846,9 @@
       </w:rPr>
     </w:tblStylePr>
   </w:style>
-  <w:style w:type="table" w:styleId="91">
+  <w:style w:type="table" w:styleId="552">
     <w:name w:val="Grid Table 6 Colorful - Accent 3"/>
-    <w:basedOn w:val="486"/>
+    <w:basedOn w:val="653"/>
     <w:uiPriority w:val="99"/>
     <w:pPr>
       <w:spacing w:lineRule="auto" w:line="240" w:after="0"/>
@@ -10051,9 +9925,9 @@
       </w:rPr>
     </w:tblStylePr>
   </w:style>
-  <w:style w:type="table" w:styleId="92">
+  <w:style w:type="table" w:styleId="553">
     <w:name w:val="Grid Table 6 Colorful - Accent 4"/>
-    <w:basedOn w:val="486"/>
+    <w:basedOn w:val="653"/>
     <w:uiPriority w:val="99"/>
     <w:pPr>
       <w:spacing w:lineRule="auto" w:line="240" w:after="0"/>
@@ -10130,9 +10004,9 @@
       </w:rPr>
     </w:tblStylePr>
   </w:style>
-  <w:style w:type="table" w:styleId="93">
+  <w:style w:type="table" w:styleId="554">
     <w:name w:val="Grid Table 6 Colorful - Accent 5"/>
-    <w:basedOn w:val="486"/>
+    <w:basedOn w:val="653"/>
     <w:uiPriority w:val="99"/>
     <w:pPr>
       <w:spacing w:lineRule="auto" w:line="240" w:after="0"/>
@@ -10209,9 +10083,9 @@
       </w:rPr>
     </w:tblStylePr>
   </w:style>
-  <w:style w:type="table" w:styleId="94">
+  <w:style w:type="table" w:styleId="555">
     <w:name w:val="Grid Table 6 Colorful - Accent 6"/>
-    <w:basedOn w:val="486"/>
+    <w:basedOn w:val="653"/>
     <w:uiPriority w:val="99"/>
     <w:pPr>
       <w:spacing w:lineRule="auto" w:line="240" w:after="0"/>
@@ -10288,9 +10162,9 @@
       </w:rPr>
     </w:tblStylePr>
   </w:style>
-  <w:style w:type="table" w:styleId="95">
+  <w:style w:type="table" w:styleId="556">
     <w:name w:val="Grid Table 7 Colorful"/>
-    <w:basedOn w:val="486"/>
+    <w:basedOn w:val="653"/>
     <w:uiPriority w:val="99"/>
     <w:pPr>
       <w:spacing w:lineRule="auto" w:line="240" w:after="0"/>
@@ -10339,12 +10213,12 @@
         <w:jc w:val="right"/>
       </w:pPr>
       <w:tcPr>
-        <w:shd w:fill="FFFFFF" w:color="FFFFFF"/>
-        <w:tcBorders>
-          <w:left w:val="none"/>
-          <w:top w:val="none"/>
+        <w:shd w:val="clear" w:fill="FFFFFF" w:color="FFFFFF"/>
+        <w:tcBorders>
+          <w:left w:val="none" w:color="000000" w:sz="4" w:space="0"/>
+          <w:top w:val="none" w:color="000000" w:sz="4" w:space="0"/>
           <w:right w:val="single" w:color="000000" w:sz="4" w:space="0" w:themeColor="text1" w:themeTint="80"/>
-          <w:bottom w:val="none"/>
+          <w:bottom w:val="none" w:color="000000" w:sz="4" w:space="0"/>
         </w:tcBorders>
       </w:tcPr>
     </w:tblStylePr>
@@ -10358,9 +10232,9 @@
       <w:tcPr>
         <w:shd w:val="clear" w:fill="FFFFFF" w:color="FFFFFF" w:themeFill="light1"/>
         <w:tcBorders>
-          <w:left w:val="none"/>
-          <w:top w:val="none"/>
-          <w:right w:val="none"/>
+          <w:left w:val="none" w:color="000000" w:sz="4" w:space="0"/>
+          <w:top w:val="none" w:color="000000" w:sz="4" w:space="0"/>
+          <w:right w:val="none" w:color="000000" w:sz="4" w:space="0"/>
           <w:bottom w:val="single" w:color="000000" w:sz="4" w:space="0" w:themeColor="text1" w:themeTint="80"/>
         </w:tcBorders>
       </w:tcPr>
@@ -10373,12 +10247,12 @@
         <w:sz w:val="22"/>
       </w:rPr>
       <w:tcPr>
-        <w:shd w:fill="FFFFFF" w:color="FFFFFF"/>
+        <w:shd w:val="clear" w:fill="FFFFFF" w:color="FFFFFF"/>
         <w:tcBorders>
           <w:left w:val="single" w:color="000000" w:sz="4" w:space="0" w:themeColor="text1" w:themeTint="80"/>
-          <w:top w:val="none"/>
-          <w:right w:val="none"/>
-          <w:bottom w:val="none"/>
+          <w:top w:val="none" w:color="000000" w:sz="4" w:space="0"/>
+          <w:right w:val="none" w:color="000000" w:sz="4" w:space="0"/>
+          <w:bottom w:val="none" w:color="000000" w:sz="4" w:space="0"/>
         </w:tcBorders>
       </w:tcPr>
     </w:tblStylePr>
@@ -10392,17 +10266,17 @@
       <w:tcPr>
         <w:shd w:val="clear" w:fill="FFFFFF" w:color="FFFFFF" w:themeFill="light1"/>
         <w:tcBorders>
-          <w:left w:val="none"/>
+          <w:left w:val="none" w:color="000000" w:sz="4" w:space="0"/>
           <w:top w:val="single" w:color="000000" w:sz="4" w:space="0" w:themeColor="text1" w:themeTint="80"/>
-          <w:right w:val="none"/>
-          <w:bottom w:val="none"/>
-        </w:tcBorders>
-      </w:tcPr>
-    </w:tblStylePr>
-  </w:style>
-  <w:style w:type="table" w:styleId="96">
+          <w:right w:val="none" w:color="000000" w:sz="4" w:space="0"/>
+          <w:bottom w:val="none" w:color="000000" w:sz="4" w:space="0"/>
+        </w:tcBorders>
+      </w:tcPr>
+    </w:tblStylePr>
+  </w:style>
+  <w:style w:type="table" w:styleId="557">
     <w:name w:val="Grid Table 7 Colorful - Accent 1"/>
-    <w:basedOn w:val="486"/>
+    <w:basedOn w:val="653"/>
     <w:uiPriority w:val="99"/>
     <w:pPr>
       <w:spacing w:lineRule="auto" w:line="240" w:after="0"/>
@@ -10451,12 +10325,12 @@
         <w:jc w:val="right"/>
       </w:pPr>
       <w:tcPr>
-        <w:shd w:fill="FFFFFF" w:color="FFFFFF"/>
-        <w:tcBorders>
-          <w:left w:val="none"/>
-          <w:top w:val="none"/>
+        <w:shd w:val="clear" w:fill="FFFFFF" w:color="FFFFFF"/>
+        <w:tcBorders>
+          <w:left w:val="none" w:color="000000" w:sz="4" w:space="0"/>
+          <w:top w:val="none" w:color="000000" w:sz="4" w:space="0"/>
           <w:right w:val="single" w:color="000000" w:sz="4" w:space="0" w:themeColor="accent1" w:themeTint="80"/>
-          <w:bottom w:val="none"/>
+          <w:bottom w:val="none" w:color="000000" w:sz="4" w:space="0"/>
         </w:tcBorders>
       </w:tcPr>
     </w:tblStylePr>
@@ -10470,9 +10344,9 @@
       <w:tcPr>
         <w:shd w:val="clear" w:fill="FFFFFF" w:color="FFFFFF" w:themeFill="light1"/>
         <w:tcBorders>
-          <w:left w:val="none"/>
-          <w:top w:val="none"/>
-          <w:right w:val="none"/>
+          <w:left w:val="none" w:color="000000" w:sz="4" w:space="0"/>
+          <w:top w:val="none" w:color="000000" w:sz="4" w:space="0"/>
+          <w:right w:val="none" w:color="000000" w:sz="4" w:space="0"/>
           <w:bottom w:val="single" w:color="000000" w:sz="4" w:space="0" w:themeColor="accent1" w:themeTint="80"/>
         </w:tcBorders>
       </w:tcPr>
@@ -10485,12 +10359,12 @@
         <w:sz w:val="22"/>
       </w:rPr>
       <w:tcPr>
-        <w:shd w:fill="FFFFFF" w:color="FFFFFF"/>
+        <w:shd w:val="clear" w:fill="FFFFFF" w:color="FFFFFF"/>
         <w:tcBorders>
           <w:left w:val="single" w:color="000000" w:sz="4" w:space="0" w:themeColor="accent1" w:themeTint="80"/>
-          <w:top w:val="none"/>
-          <w:right w:val="none"/>
-          <w:bottom w:val="none"/>
+          <w:top w:val="none" w:color="000000" w:sz="4" w:space="0"/>
+          <w:right w:val="none" w:color="000000" w:sz="4" w:space="0"/>
+          <w:bottom w:val="none" w:color="000000" w:sz="4" w:space="0"/>
         </w:tcBorders>
       </w:tcPr>
     </w:tblStylePr>
@@ -10504,17 +10378,17 @@
       <w:tcPr>
         <w:shd w:val="clear" w:fill="FFFFFF" w:color="FFFFFF" w:themeFill="light1"/>
         <w:tcBorders>
-          <w:left w:val="none"/>
+          <w:left w:val="none" w:color="000000" w:sz="4" w:space="0"/>
           <w:top w:val="single" w:color="000000" w:sz="4" w:space="0" w:themeColor="accent1" w:themeTint="80"/>
-          <w:right w:val="none"/>
-          <w:bottom w:val="none"/>
-        </w:tcBorders>
-      </w:tcPr>
-    </w:tblStylePr>
-  </w:style>
-  <w:style w:type="table" w:styleId="97">
+          <w:right w:val="none" w:color="000000" w:sz="4" w:space="0"/>
+          <w:bottom w:val="none" w:color="000000" w:sz="4" w:space="0"/>
+        </w:tcBorders>
+      </w:tcPr>
+    </w:tblStylePr>
+  </w:style>
+  <w:style w:type="table" w:styleId="558">
     <w:name w:val="Grid Table 7 Colorful - Accent 2"/>
-    <w:basedOn w:val="486"/>
+    <w:basedOn w:val="653"/>
     <w:uiPriority w:val="99"/>
     <w:pPr>
       <w:spacing w:lineRule="auto" w:line="240" w:after="0"/>
@@ -10563,12 +10437,12 @@
         <w:jc w:val="right"/>
       </w:pPr>
       <w:tcPr>
-        <w:shd w:fill="FFFFFF" w:color="FFFFFF"/>
-        <w:tcBorders>
-          <w:left w:val="none"/>
-          <w:top w:val="none"/>
+        <w:shd w:val="clear" w:fill="FFFFFF" w:color="FFFFFF"/>
+        <w:tcBorders>
+          <w:left w:val="none" w:color="000000" w:sz="4" w:space="0"/>
+          <w:top w:val="none" w:color="000000" w:sz="4" w:space="0"/>
           <w:right w:val="single" w:color="000000" w:sz="4" w:space="0" w:themeColor="accent2" w:themeTint="97"/>
-          <w:bottom w:val="none"/>
+          <w:bottom w:val="none" w:color="000000" w:sz="4" w:space="0"/>
         </w:tcBorders>
       </w:tcPr>
     </w:tblStylePr>
@@ -10582,9 +10456,9 @@
       <w:tcPr>
         <w:shd w:val="clear" w:fill="FFFFFF" w:color="FFFFFF" w:themeFill="light1"/>
         <w:tcBorders>
-          <w:left w:val="none"/>
-          <w:top w:val="none"/>
-          <w:right w:val="none"/>
+          <w:left w:val="none" w:color="000000" w:sz="4" w:space="0"/>
+          <w:top w:val="none" w:color="000000" w:sz="4" w:space="0"/>
+          <w:right w:val="none" w:color="000000" w:sz="4" w:space="0"/>
           <w:bottom w:val="single" w:color="000000" w:sz="4" w:space="0" w:themeColor="accent2" w:themeTint="97"/>
         </w:tcBorders>
       </w:tcPr>
@@ -10597,12 +10471,12 @@
         <w:sz w:val="22"/>
       </w:rPr>
       <w:tcPr>
-        <w:shd w:fill="FFFFFF" w:color="FFFFFF"/>
+        <w:shd w:val="clear" w:fill="FFFFFF" w:color="FFFFFF"/>
         <w:tcBorders>
           <w:left w:val="single" w:color="000000" w:sz="4" w:space="0" w:themeColor="accent2" w:themeTint="97"/>
-          <w:top w:val="none"/>
-          <w:right w:val="none"/>
-          <w:bottom w:val="none"/>
+          <w:top w:val="none" w:color="000000" w:sz="4" w:space="0"/>
+          <w:right w:val="none" w:color="000000" w:sz="4" w:space="0"/>
+          <w:bottom w:val="none" w:color="000000" w:sz="4" w:space="0"/>
         </w:tcBorders>
       </w:tcPr>
     </w:tblStylePr>
@@ -10616,17 +10490,17 @@
       <w:tcPr>
         <w:shd w:val="clear" w:fill="FFFFFF" w:color="FFFFFF" w:themeFill="light1"/>
         <w:tcBorders>
-          <w:left w:val="none"/>
+          <w:left w:val="none" w:color="000000" w:sz="4" w:space="0"/>
           <w:top w:val="single" w:color="000000" w:sz="4" w:space="0" w:themeColor="accent2" w:themeTint="97"/>
-          <w:right w:val="none"/>
-          <w:bottom w:val="none"/>
-        </w:tcBorders>
-      </w:tcPr>
-    </w:tblStylePr>
-  </w:style>
-  <w:style w:type="table" w:styleId="98">
+          <w:right w:val="none" w:color="000000" w:sz="4" w:space="0"/>
+          <w:bottom w:val="none" w:color="000000" w:sz="4" w:space="0"/>
+        </w:tcBorders>
+      </w:tcPr>
+    </w:tblStylePr>
+  </w:style>
+  <w:style w:type="table" w:styleId="559">
     <w:name w:val="Grid Table 7 Colorful - Accent 3"/>
-    <w:basedOn w:val="486"/>
+    <w:basedOn w:val="653"/>
     <w:uiPriority w:val="99"/>
     <w:pPr>
       <w:spacing w:lineRule="auto" w:line="240" w:after="0"/>
@@ -10675,12 +10549,12 @@
         <w:jc w:val="right"/>
       </w:pPr>
       <w:tcPr>
-        <w:shd w:fill="FFFFFF" w:color="FFFFFF"/>
-        <w:tcBorders>
-          <w:left w:val="none"/>
-          <w:top w:val="none"/>
+        <w:shd w:val="clear" w:fill="FFFFFF" w:color="FFFFFF"/>
+        <w:tcBorders>
+          <w:left w:val="none" w:color="000000" w:sz="4" w:space="0"/>
+          <w:top w:val="none" w:color="000000" w:sz="4" w:space="0"/>
           <w:right w:val="single" w:color="000000" w:sz="4" w:space="0" w:themeColor="accent3" w:themeTint="FE"/>
-          <w:bottom w:val="none"/>
+          <w:bottom w:val="none" w:color="000000" w:sz="4" w:space="0"/>
         </w:tcBorders>
       </w:tcPr>
     </w:tblStylePr>
@@ -10694,9 +10568,9 @@
       <w:tcPr>
         <w:shd w:val="clear" w:fill="FFFFFF" w:color="FFFFFF" w:themeFill="light1"/>
         <w:tcBorders>
-          <w:left w:val="none"/>
-          <w:top w:val="none"/>
-          <w:right w:val="none"/>
+          <w:left w:val="none" w:color="000000" w:sz="4" w:space="0"/>
+          <w:top w:val="none" w:color="000000" w:sz="4" w:space="0"/>
+          <w:right w:val="none" w:color="000000" w:sz="4" w:space="0"/>
           <w:bottom w:val="single" w:color="000000" w:sz="4" w:space="0" w:themeColor="accent3" w:themeTint="FE"/>
         </w:tcBorders>
       </w:tcPr>
@@ -10709,12 +10583,12 @@
         <w:sz w:val="22"/>
       </w:rPr>
       <w:tcPr>
-        <w:shd w:fill="FFFFFF" w:color="FFFFFF"/>
+        <w:shd w:val="clear" w:fill="FFFFFF" w:color="FFFFFF"/>
         <w:tcBorders>
           <w:left w:val="single" w:color="000000" w:sz="4" w:space="0" w:themeColor="accent3" w:themeTint="FE"/>
-          <w:top w:val="none"/>
-          <w:right w:val="none"/>
-          <w:bottom w:val="none"/>
+          <w:top w:val="none" w:color="000000" w:sz="4" w:space="0"/>
+          <w:right w:val="none" w:color="000000" w:sz="4" w:space="0"/>
+          <w:bottom w:val="none" w:color="000000" w:sz="4" w:space="0"/>
         </w:tcBorders>
       </w:tcPr>
     </w:tblStylePr>
@@ -10728,17 +10602,17 @@
       <w:tcPr>
         <w:shd w:val="clear" w:fill="FFFFFF" w:color="FFFFFF" w:themeFill="light1"/>
         <w:tcBorders>
-          <w:left w:val="none"/>
+          <w:left w:val="none" w:color="000000" w:sz="4" w:space="0"/>
           <w:top w:val="single" w:color="000000" w:sz="4" w:space="0" w:themeColor="accent3" w:themeTint="FE"/>
-          <w:right w:val="none"/>
-          <w:bottom w:val="none"/>
-        </w:tcBorders>
-      </w:tcPr>
-    </w:tblStylePr>
-  </w:style>
-  <w:style w:type="table" w:styleId="99">
+          <w:right w:val="none" w:color="000000" w:sz="4" w:space="0"/>
+          <w:bottom w:val="none" w:color="000000" w:sz="4" w:space="0"/>
+        </w:tcBorders>
+      </w:tcPr>
+    </w:tblStylePr>
+  </w:style>
+  <w:style w:type="table" w:styleId="560">
     <w:name w:val="Grid Table 7 Colorful - Accent 4"/>
-    <w:basedOn w:val="486"/>
+    <w:basedOn w:val="653"/>
     <w:uiPriority w:val="99"/>
     <w:pPr>
       <w:spacing w:lineRule="auto" w:line="240" w:after="0"/>
@@ -10787,12 +10661,12 @@
         <w:jc w:val="right"/>
       </w:pPr>
       <w:tcPr>
-        <w:shd w:fill="FFFFFF" w:color="FFFFFF"/>
-        <w:tcBorders>
-          <w:left w:val="none"/>
-          <w:top w:val="none"/>
+        <w:shd w:val="clear" w:fill="FFFFFF" w:color="FFFFFF"/>
+        <w:tcBorders>
+          <w:left w:val="none" w:color="000000" w:sz="4" w:space="0"/>
+          <w:top w:val="none" w:color="000000" w:sz="4" w:space="0"/>
           <w:right w:val="single" w:color="000000" w:sz="4" w:space="0" w:themeColor="accent4" w:themeTint="9A"/>
-          <w:bottom w:val="none"/>
+          <w:bottom w:val="none" w:color="000000" w:sz="4" w:space="0"/>
         </w:tcBorders>
       </w:tcPr>
     </w:tblStylePr>
@@ -10806,9 +10680,9 @@
       <w:tcPr>
         <w:shd w:val="clear" w:fill="FFFFFF" w:color="FFFFFF" w:themeFill="light1"/>
         <w:tcBorders>
-          <w:left w:val="none"/>
-          <w:top w:val="none"/>
-          <w:right w:val="none"/>
+          <w:left w:val="none" w:color="000000" w:sz="4" w:space="0"/>
+          <w:top w:val="none" w:color="000000" w:sz="4" w:space="0"/>
+          <w:right w:val="none" w:color="000000" w:sz="4" w:space="0"/>
           <w:bottom w:val="single" w:color="000000" w:sz="4" w:space="0" w:themeColor="accent4" w:themeTint="9A"/>
         </w:tcBorders>
       </w:tcPr>
@@ -10821,12 +10695,12 @@
         <w:sz w:val="22"/>
       </w:rPr>
       <w:tcPr>
-        <w:shd w:fill="FFFFFF" w:color="FFFFFF"/>
+        <w:shd w:val="clear" w:fill="FFFFFF" w:color="FFFFFF"/>
         <w:tcBorders>
           <w:left w:val="single" w:color="000000" w:sz="4" w:space="0" w:themeColor="accent4" w:themeTint="9A"/>
-          <w:top w:val="none"/>
-          <w:right w:val="none"/>
-          <w:bottom w:val="none"/>
+          <w:top w:val="none" w:color="000000" w:sz="4" w:space="0"/>
+          <w:right w:val="none" w:color="000000" w:sz="4" w:space="0"/>
+          <w:bottom w:val="none" w:color="000000" w:sz="4" w:space="0"/>
         </w:tcBorders>
       </w:tcPr>
     </w:tblStylePr>
@@ -10840,17 +10714,17 @@
       <w:tcPr>
         <w:shd w:val="clear" w:fill="FFFFFF" w:color="FFFFFF" w:themeFill="light1"/>
         <w:tcBorders>
-          <w:left w:val="none"/>
+          <w:left w:val="none" w:color="000000" w:sz="4" w:space="0"/>
           <w:top w:val="single" w:color="000000" w:sz="4" w:space="0" w:themeColor="accent4" w:themeTint="9A"/>
-          <w:right w:val="none"/>
-          <w:bottom w:val="none"/>
-        </w:tcBorders>
-      </w:tcPr>
-    </w:tblStylePr>
-  </w:style>
-  <w:style w:type="table" w:styleId="100">
+          <w:right w:val="none" w:color="000000" w:sz="4" w:space="0"/>
+          <w:bottom w:val="none" w:color="000000" w:sz="4" w:space="0"/>
+        </w:tcBorders>
+      </w:tcPr>
+    </w:tblStylePr>
+  </w:style>
+  <w:style w:type="table" w:styleId="561">
     <w:name w:val="Grid Table 7 Colorful - Accent 5"/>
-    <w:basedOn w:val="486"/>
+    <w:basedOn w:val="653"/>
     <w:uiPriority w:val="99"/>
     <w:pPr>
       <w:spacing w:lineRule="auto" w:line="240" w:after="0"/>
@@ -10899,12 +10773,12 @@
         <w:jc w:val="right"/>
       </w:pPr>
       <w:tcPr>
-        <w:shd w:fill="FFFFFF" w:color="FFFFFF"/>
-        <w:tcBorders>
-          <w:left w:val="none"/>
-          <w:top w:val="none"/>
+        <w:shd w:val="clear" w:fill="FFFFFF" w:color="FFFFFF"/>
+        <w:tcBorders>
+          <w:left w:val="none" w:color="000000" w:sz="4" w:space="0"/>
+          <w:top w:val="none" w:color="000000" w:sz="4" w:space="0"/>
           <w:right w:val="single" w:color="000000" w:sz="4" w:space="0" w:themeColor="accent5" w:themeTint="90"/>
-          <w:bottom w:val="none"/>
+          <w:bottom w:val="none" w:color="000000" w:sz="4" w:space="0"/>
         </w:tcBorders>
       </w:tcPr>
     </w:tblStylePr>
@@ -10918,9 +10792,9 @@
       <w:tcPr>
         <w:shd w:val="clear" w:fill="FFFFFF" w:color="FFFFFF" w:themeFill="light1"/>
         <w:tcBorders>
-          <w:left w:val="none"/>
-          <w:top w:val="none"/>
-          <w:right w:val="none"/>
+          <w:left w:val="none" w:color="000000" w:sz="4" w:space="0"/>
+          <w:top w:val="none" w:color="000000" w:sz="4" w:space="0"/>
+          <w:right w:val="none" w:color="000000" w:sz="4" w:space="0"/>
           <w:bottom w:val="single" w:color="000000" w:sz="4" w:space="0" w:themeColor="accent5" w:themeTint="90"/>
         </w:tcBorders>
       </w:tcPr>
@@ -10933,12 +10807,12 @@
         <w:sz w:val="22"/>
       </w:rPr>
       <w:tcPr>
-        <w:shd w:fill="FFFFFF" w:color="FFFFFF"/>
+        <w:shd w:val="clear" w:fill="FFFFFF" w:color="FFFFFF"/>
         <w:tcBorders>
           <w:left w:val="single" w:color="000000" w:sz="4" w:space="0" w:themeColor="accent5" w:themeTint="90"/>
-          <w:top w:val="none"/>
-          <w:right w:val="none"/>
-          <w:bottom w:val="none"/>
+          <w:top w:val="none" w:color="000000" w:sz="4" w:space="0"/>
+          <w:right w:val="none" w:color="000000" w:sz="4" w:space="0"/>
+          <w:bottom w:val="none" w:color="000000" w:sz="4" w:space="0"/>
         </w:tcBorders>
       </w:tcPr>
     </w:tblStylePr>
@@ -10952,17 +10826,17 @@
       <w:tcPr>
         <w:shd w:val="clear" w:fill="FFFFFF" w:color="FFFFFF" w:themeFill="light1"/>
         <w:tcBorders>
-          <w:left w:val="none"/>
+          <w:left w:val="none" w:color="000000" w:sz="4" w:space="0"/>
           <w:top w:val="single" w:color="000000" w:sz="4" w:space="0" w:themeColor="accent5" w:themeTint="90"/>
-          <w:right w:val="none"/>
-          <w:bottom w:val="none"/>
-        </w:tcBorders>
-      </w:tcPr>
-    </w:tblStylePr>
-  </w:style>
-  <w:style w:type="table" w:styleId="101">
+          <w:right w:val="none" w:color="000000" w:sz="4" w:space="0"/>
+          <w:bottom w:val="none" w:color="000000" w:sz="4" w:space="0"/>
+        </w:tcBorders>
+      </w:tcPr>
+    </w:tblStylePr>
+  </w:style>
+  <w:style w:type="table" w:styleId="562">
     <w:name w:val="Grid Table 7 Colorful - Accent 6"/>
-    <w:basedOn w:val="486"/>
+    <w:basedOn w:val="653"/>
     <w:uiPriority w:val="99"/>
     <w:pPr>
       <w:spacing w:lineRule="auto" w:line="240" w:after="0"/>
@@ -11011,12 +10885,12 @@
         <w:jc w:val="right"/>
       </w:pPr>
       <w:tcPr>
-        <w:shd w:fill="FFFFFF" w:color="FFFFFF"/>
-        <w:tcBorders>
-          <w:left w:val="none"/>
-          <w:top w:val="none"/>
+        <w:shd w:val="clear" w:fill="FFFFFF" w:color="FFFFFF"/>
+        <w:tcBorders>
+          <w:left w:val="none" w:color="000000" w:sz="4" w:space="0"/>
+          <w:top w:val="none" w:color="000000" w:sz="4" w:space="0"/>
           <w:right w:val="single" w:color="000000" w:sz="4" w:space="0" w:themeColor="accent6" w:themeTint="90"/>
-          <w:bottom w:val="none"/>
+          <w:bottom w:val="none" w:color="000000" w:sz="4" w:space="0"/>
         </w:tcBorders>
       </w:tcPr>
     </w:tblStylePr>
@@ -11030,9 +10904,9 @@
       <w:tcPr>
         <w:shd w:val="clear" w:fill="FFFFFF" w:color="FFFFFF" w:themeFill="light1"/>
         <w:tcBorders>
-          <w:left w:val="none"/>
-          <w:top w:val="none"/>
-          <w:right w:val="none"/>
+          <w:left w:val="none" w:color="000000" w:sz="4" w:space="0"/>
+          <w:top w:val="none" w:color="000000" w:sz="4" w:space="0"/>
+          <w:right w:val="none" w:color="000000" w:sz="4" w:space="0"/>
           <w:bottom w:val="single" w:color="000000" w:sz="4" w:space="0" w:themeColor="accent6" w:themeTint="90"/>
         </w:tcBorders>
       </w:tcPr>
@@ -11045,12 +10919,12 @@
         <w:sz w:val="22"/>
       </w:rPr>
       <w:tcPr>
-        <w:shd w:fill="FFFFFF" w:color="FFFFFF"/>
+        <w:shd w:val="clear" w:fill="FFFFFF" w:color="FFFFFF"/>
         <w:tcBorders>
           <w:left w:val="single" w:color="000000" w:sz="4" w:space="0" w:themeColor="accent6" w:themeTint="90"/>
-          <w:top w:val="none"/>
-          <w:right w:val="none"/>
-          <w:bottom w:val="none"/>
+          <w:top w:val="none" w:color="000000" w:sz="4" w:space="0"/>
+          <w:right w:val="none" w:color="000000" w:sz="4" w:space="0"/>
+          <w:bottom w:val="none" w:color="000000" w:sz="4" w:space="0"/>
         </w:tcBorders>
       </w:tcPr>
     </w:tblStylePr>
@@ -11064,17 +10938,17 @@
       <w:tcPr>
         <w:shd w:val="clear" w:fill="FFFFFF" w:color="FFFFFF" w:themeFill="light1"/>
         <w:tcBorders>
-          <w:left w:val="none"/>
+          <w:left w:val="none" w:color="000000" w:sz="4" w:space="0"/>
           <w:top w:val="single" w:color="000000" w:sz="4" w:space="0" w:themeColor="accent6" w:themeTint="90"/>
-          <w:right w:val="none"/>
-          <w:bottom w:val="none"/>
-        </w:tcBorders>
-      </w:tcPr>
-    </w:tblStylePr>
-  </w:style>
-  <w:style w:type="table" w:styleId="102">
+          <w:right w:val="none" w:color="000000" w:sz="4" w:space="0"/>
+          <w:bottom w:val="none" w:color="000000" w:sz="4" w:space="0"/>
+        </w:tcBorders>
+      </w:tcPr>
+    </w:tblStylePr>
+  </w:style>
+  <w:style w:type="table" w:styleId="563">
     <w:name w:val="List Table 1 Light"/>
-    <w:basedOn w:val="486"/>
+    <w:basedOn w:val="653"/>
     <w:uiPriority w:val="99"/>
     <w:pPr>
       <w:spacing w:lineRule="auto" w:line="240" w:after="0"/>
@@ -11135,9 +11009,9 @@
       </w:tcPr>
     </w:tblStylePr>
   </w:style>
-  <w:style w:type="table" w:styleId="103">
+  <w:style w:type="table" w:styleId="564">
     <w:name w:val="List Table 1 Light - Accent 1"/>
-    <w:basedOn w:val="486"/>
+    <w:basedOn w:val="653"/>
     <w:uiPriority w:val="99"/>
     <w:pPr>
       <w:spacing w:lineRule="auto" w:line="240" w:after="0"/>
@@ -11198,9 +11072,9 @@
       </w:tcPr>
     </w:tblStylePr>
   </w:style>
-  <w:style w:type="table" w:styleId="104">
+  <w:style w:type="table" w:styleId="565">
     <w:name w:val="List Table 1 Light - Accent 2"/>
-    <w:basedOn w:val="486"/>
+    <w:basedOn w:val="653"/>
     <w:uiPriority w:val="99"/>
     <w:pPr>
       <w:spacing w:lineRule="auto" w:line="240" w:after="0"/>
@@ -11261,9 +11135,9 @@
       </w:tcPr>
     </w:tblStylePr>
   </w:style>
-  <w:style w:type="table" w:styleId="105">
+  <w:style w:type="table" w:styleId="566">
     <w:name w:val="List Table 1 Light - Accent 3"/>
-    <w:basedOn w:val="486"/>
+    <w:basedOn w:val="653"/>
     <w:uiPriority w:val="99"/>
     <w:pPr>
       <w:spacing w:lineRule="auto" w:line="240" w:after="0"/>
@@ -11324,9 +11198,9 @@
       </w:tcPr>
     </w:tblStylePr>
   </w:style>
-  <w:style w:type="table" w:styleId="106">
+  <w:style w:type="table" w:styleId="567">
     <w:name w:val="List Table 1 Light - Accent 4"/>
-    <w:basedOn w:val="486"/>
+    <w:basedOn w:val="653"/>
     <w:uiPriority w:val="99"/>
     <w:pPr>
       <w:spacing w:lineRule="auto" w:line="240" w:after="0"/>
@@ -11387,9 +11261,9 @@
       </w:tcPr>
     </w:tblStylePr>
   </w:style>
-  <w:style w:type="table" w:styleId="107">
+  <w:style w:type="table" w:styleId="568">
     <w:name w:val="List Table 1 Light - Accent 5"/>
-    <w:basedOn w:val="486"/>
+    <w:basedOn w:val="653"/>
     <w:uiPriority w:val="99"/>
     <w:pPr>
       <w:spacing w:lineRule="auto" w:line="240" w:after="0"/>
@@ -11450,9 +11324,9 @@
       </w:tcPr>
     </w:tblStylePr>
   </w:style>
-  <w:style w:type="table" w:styleId="108">
+  <w:style w:type="table" w:styleId="569">
     <w:name w:val="List Table 1 Light - Accent 6"/>
-    <w:basedOn w:val="486"/>
+    <w:basedOn w:val="653"/>
     <w:uiPriority w:val="99"/>
     <w:pPr>
       <w:spacing w:lineRule="auto" w:line="240" w:after="0"/>
@@ -11513,9 +11387,9 @@
       </w:tcPr>
     </w:tblStylePr>
   </w:style>
-  <w:style w:type="table" w:styleId="109">
+  <w:style w:type="table" w:styleId="570">
     <w:name w:val="List Table 2"/>
-    <w:basedOn w:val="486"/>
+    <w:basedOn w:val="653"/>
     <w:uiPriority w:val="99"/>
     <w:pPr>
       <w:spacing w:lineRule="auto" w:line="240" w:after="0"/>
@@ -11599,9 +11473,9 @@
       </w:tcPr>
     </w:tblStylePr>
   </w:style>
-  <w:style w:type="table" w:styleId="110">
+  <w:style w:type="table" w:styleId="571">
     <w:name w:val="List Table 2 - Accent 1"/>
-    <w:basedOn w:val="486"/>
+    <w:basedOn w:val="653"/>
     <w:uiPriority w:val="99"/>
     <w:pPr>
       <w:spacing w:lineRule="auto" w:line="240" w:after="0"/>
@@ -11685,9 +11559,9 @@
       </w:tcPr>
     </w:tblStylePr>
   </w:style>
-  <w:style w:type="table" w:styleId="111">
+  <w:style w:type="table" w:styleId="572">
     <w:name w:val="List Table 2 - Accent 2"/>
-    <w:basedOn w:val="486"/>
+    <w:basedOn w:val="653"/>
     <w:uiPriority w:val="99"/>
     <w:pPr>
       <w:spacing w:lineRule="auto" w:line="240" w:after="0"/>
@@ -11771,9 +11645,9 @@
       </w:tcPr>
     </w:tblStylePr>
   </w:style>
-  <w:style w:type="table" w:styleId="112">
+  <w:style w:type="table" w:styleId="573">
     <w:name w:val="List Table 2 - Accent 3"/>
-    <w:basedOn w:val="486"/>
+    <w:basedOn w:val="653"/>
     <w:uiPriority w:val="99"/>
     <w:pPr>
       <w:spacing w:lineRule="auto" w:line="240" w:after="0"/>
@@ -11857,9 +11731,9 @@
       </w:tcPr>
     </w:tblStylePr>
   </w:style>
-  <w:style w:type="table" w:styleId="113">
+  <w:style w:type="table" w:styleId="574">
     <w:name w:val="List Table 2 - Accent 4"/>
-    <w:basedOn w:val="486"/>
+    <w:basedOn w:val="653"/>
     <w:uiPriority w:val="99"/>
     <w:pPr>
       <w:spacing w:lineRule="auto" w:line="240" w:after="0"/>
@@ -11943,9 +11817,9 @@
       </w:tcPr>
     </w:tblStylePr>
   </w:style>
-  <w:style w:type="table" w:styleId="114">
+  <w:style w:type="table" w:styleId="575">
     <w:name w:val="List Table 2 - Accent 5"/>
-    <w:basedOn w:val="486"/>
+    <w:basedOn w:val="653"/>
     <w:uiPriority w:val="99"/>
     <w:pPr>
       <w:spacing w:lineRule="auto" w:line="240" w:after="0"/>
@@ -12029,9 +11903,9 @@
       </w:tcPr>
     </w:tblStylePr>
   </w:style>
-  <w:style w:type="table" w:styleId="115">
+  <w:style w:type="table" w:styleId="576">
     <w:name w:val="List Table 2 - Accent 6"/>
-    <w:basedOn w:val="486"/>
+    <w:basedOn w:val="653"/>
     <w:uiPriority w:val="99"/>
     <w:pPr>
       <w:spacing w:lineRule="auto" w:line="240" w:after="0"/>
@@ -12115,9 +11989,9 @@
       </w:tcPr>
     </w:tblStylePr>
   </w:style>
-  <w:style w:type="table" w:styleId="116">
+  <w:style w:type="table" w:styleId="577">
     <w:name w:val="List Table 3"/>
-    <w:basedOn w:val="486"/>
+    <w:basedOn w:val="653"/>
     <w:uiPriority w:val="99"/>
     <w:pPr>
       <w:spacing w:lineRule="auto" w:line="240" w:after="0"/>
@@ -12189,9 +12063,9 @@
       </w:rPr>
     </w:tblStylePr>
   </w:style>
-  <w:style w:type="table" w:styleId="117">
+  <w:style w:type="table" w:styleId="578">
     <w:name w:val="List Table 3 - Accent 1"/>
-    <w:basedOn w:val="486"/>
+    <w:basedOn w:val="653"/>
     <w:uiPriority w:val="99"/>
     <w:pPr>
       <w:spacing w:lineRule="auto" w:line="240" w:after="0"/>
@@ -12263,9 +12137,9 @@
       </w:rPr>
     </w:tblStylePr>
   </w:style>
-  <w:style w:type="table" w:styleId="118">
+  <w:style w:type="table" w:styleId="579">
     <w:name w:val="List Table 3 - Accent 2"/>
-    <w:basedOn w:val="486"/>
+    <w:basedOn w:val="653"/>
     <w:uiPriority w:val="99"/>
     <w:pPr>
       <w:spacing w:lineRule="auto" w:line="240" w:after="0"/>
@@ -12337,9 +12211,9 @@
       </w:rPr>
     </w:tblStylePr>
   </w:style>
-  <w:style w:type="table" w:styleId="119">
+  <w:style w:type="table" w:styleId="580">
     <w:name w:val="List Table 3 - Accent 3"/>
-    <w:basedOn w:val="486"/>
+    <w:basedOn w:val="653"/>
     <w:uiPriority w:val="99"/>
     <w:pPr>
       <w:spacing w:lineRule="auto" w:line="240" w:after="0"/>
@@ -12411,9 +12285,9 @@
       </w:rPr>
     </w:tblStylePr>
   </w:style>
-  <w:style w:type="table" w:styleId="120">
+  <w:style w:type="table" w:styleId="581">
     <w:name w:val="List Table 3 - Accent 4"/>
-    <w:basedOn w:val="486"/>
+    <w:basedOn w:val="653"/>
     <w:uiPriority w:val="99"/>
     <w:pPr>
       <w:spacing w:lineRule="auto" w:line="240" w:after="0"/>
@@ -12485,9 +12359,9 @@
       </w:rPr>
     </w:tblStylePr>
   </w:style>
-  <w:style w:type="table" w:styleId="121">
+  <w:style w:type="table" w:styleId="582">
     <w:name w:val="List Table 3 - Accent 5"/>
-    <w:basedOn w:val="486"/>
+    <w:basedOn w:val="653"/>
     <w:uiPriority w:val="99"/>
     <w:pPr>
       <w:spacing w:lineRule="auto" w:line="240" w:after="0"/>
@@ -12559,9 +12433,9 @@
       </w:rPr>
     </w:tblStylePr>
   </w:style>
-  <w:style w:type="table" w:styleId="122">
+  <w:style w:type="table" w:styleId="583">
     <w:name w:val="List Table 3 - Accent 6"/>
-    <w:basedOn w:val="486"/>
+    <w:basedOn w:val="653"/>
     <w:uiPriority w:val="99"/>
     <w:pPr>
       <w:spacing w:lineRule="auto" w:line="240" w:after="0"/>
@@ -12633,9 +12507,9 @@
       </w:rPr>
     </w:tblStylePr>
   </w:style>
-  <w:style w:type="table" w:styleId="123">
+  <w:style w:type="table" w:styleId="584">
     <w:name w:val="List Table 4"/>
-    <w:basedOn w:val="486"/>
+    <w:basedOn w:val="653"/>
     <w:uiPriority w:val="99"/>
     <w:pPr>
       <w:spacing w:lineRule="auto" w:line="240" w:after="0"/>
@@ -12702,9 +12576,9 @@
       </w:rPr>
     </w:tblStylePr>
   </w:style>
-  <w:style w:type="table" w:styleId="124">
+  <w:style w:type="table" w:styleId="585">
     <w:name w:val="List Table 4 - Accent 1"/>
-    <w:basedOn w:val="486"/>
+    <w:basedOn w:val="653"/>
     <w:uiPriority w:val="99"/>
     <w:pPr>
       <w:spacing w:lineRule="auto" w:line="240" w:after="0"/>
@@ -12771,9 +12645,9 @@
       </w:rPr>
     </w:tblStylePr>
   </w:style>
-  <w:style w:type="table" w:styleId="125">
+  <w:style w:type="table" w:styleId="586">
     <w:name w:val="List Table 4 - Accent 2"/>
-    <w:basedOn w:val="486"/>
+    <w:basedOn w:val="653"/>
     <w:uiPriority w:val="99"/>
     <w:pPr>
       <w:spacing w:lineRule="auto" w:line="240" w:after="0"/>
@@ -12840,9 +12714,9 @@
       </w:rPr>
     </w:tblStylePr>
   </w:style>
-  <w:style w:type="table" w:styleId="126">
+  <w:style w:type="table" w:styleId="587">
     <w:name w:val="List Table 4 - Accent 3"/>
-    <w:basedOn w:val="486"/>
+    <w:basedOn w:val="653"/>
     <w:uiPriority w:val="99"/>
     <w:pPr>
       <w:spacing w:lineRule="auto" w:line="240" w:after="0"/>
@@ -12909,9 +12783,9 @@
       </w:rPr>
     </w:tblStylePr>
   </w:style>
-  <w:style w:type="table" w:styleId="127">
+  <w:style w:type="table" w:styleId="588">
     <w:name w:val="List Table 4 - Accent 4"/>
-    <w:basedOn w:val="486"/>
+    <w:basedOn w:val="653"/>
     <w:uiPriority w:val="99"/>
     <w:pPr>
       <w:spacing w:lineRule="auto" w:line="240" w:after="0"/>
@@ -12978,9 +12852,9 @@
       </w:rPr>
     </w:tblStylePr>
   </w:style>
-  <w:style w:type="table" w:styleId="128">
+  <w:style w:type="table" w:styleId="589">
     <w:name w:val="List Table 4 - Accent 5"/>
-    <w:basedOn w:val="486"/>
+    <w:basedOn w:val="653"/>
     <w:uiPriority w:val="99"/>
     <w:pPr>
       <w:spacing w:lineRule="auto" w:line="240" w:after="0"/>
@@ -13047,9 +12921,9 @@
       </w:rPr>
     </w:tblStylePr>
   </w:style>
-  <w:style w:type="table" w:styleId="129">
+  <w:style w:type="table" w:styleId="590">
     <w:name w:val="List Table 4 - Accent 6"/>
-    <w:basedOn w:val="486"/>
+    <w:basedOn w:val="653"/>
     <w:uiPriority w:val="99"/>
     <w:pPr>
       <w:spacing w:lineRule="auto" w:line="240" w:after="0"/>
@@ -13116,9 +12990,9 @@
       </w:rPr>
     </w:tblStylePr>
   </w:style>
-  <w:style w:type="table" w:styleId="130">
+  <w:style w:type="table" w:styleId="591">
     <w:name w:val="List Table 5 Dark"/>
-    <w:basedOn w:val="486"/>
+    <w:basedOn w:val="653"/>
     <w:uiPriority w:val="99"/>
     <w:pPr>
       <w:spacing w:lineRule="auto" w:line="240" w:after="0"/>
@@ -13223,9 +13097,9 @@
       </w:rPr>
     </w:tblStylePr>
   </w:style>
-  <w:style w:type="table" w:styleId="131">
+  <w:style w:type="table" w:styleId="592">
     <w:name w:val="List Table 5 Dark - Accent 1"/>
-    <w:basedOn w:val="486"/>
+    <w:basedOn w:val="653"/>
     <w:uiPriority w:val="99"/>
     <w:pPr>
       <w:spacing w:lineRule="auto" w:line="240" w:after="0"/>
@@ -13330,9 +13204,9 @@
       </w:rPr>
     </w:tblStylePr>
   </w:style>
-  <w:style w:type="table" w:styleId="132">
+  <w:style w:type="table" w:styleId="593">
     <w:name w:val="List Table 5 Dark - Accent 2"/>
-    <w:basedOn w:val="486"/>
+    <w:basedOn w:val="653"/>
     <w:uiPriority w:val="99"/>
     <w:pPr>
       <w:spacing w:lineRule="auto" w:line="240" w:after="0"/>
@@ -13437,9 +13311,9 @@
       </w:rPr>
     </w:tblStylePr>
   </w:style>
-  <w:style w:type="table" w:styleId="133">
+  <w:style w:type="table" w:styleId="594">
     <w:name w:val="List Table 5 Dark - Accent 3"/>
-    <w:basedOn w:val="486"/>
+    <w:basedOn w:val="653"/>
     <w:uiPriority w:val="99"/>
     <w:pPr>
       <w:spacing w:lineRule="auto" w:line="240" w:after="0"/>
@@ -13544,9 +13418,9 @@
       </w:rPr>
     </w:tblStylePr>
   </w:style>
-  <w:style w:type="table" w:styleId="134">
+  <w:style w:type="table" w:styleId="595">
     <w:name w:val="List Table 5 Dark - Accent 4"/>
-    <w:basedOn w:val="486"/>
+    <w:basedOn w:val="653"/>
     <w:uiPriority w:val="99"/>
     <w:pPr>
       <w:spacing w:lineRule="auto" w:line="240" w:after="0"/>
@@ -13651,9 +13525,9 @@
       </w:rPr>
     </w:tblStylePr>
   </w:style>
-  <w:style w:type="table" w:styleId="135">
+  <w:style w:type="table" w:styleId="596">
     <w:name w:val="List Table 5 Dark - Accent 5"/>
-    <w:basedOn w:val="486"/>
+    <w:basedOn w:val="653"/>
     <w:uiPriority w:val="99"/>
     <w:pPr>
       <w:spacing w:lineRule="auto" w:line="240" w:after="0"/>
@@ -13758,9 +13632,9 @@
       </w:rPr>
     </w:tblStylePr>
   </w:style>
-  <w:style w:type="table" w:styleId="136">
+  <w:style w:type="table" w:styleId="597">
     <w:name w:val="List Table 5 Dark - Accent 6"/>
-    <w:basedOn w:val="486"/>
+    <w:basedOn w:val="653"/>
     <w:uiPriority w:val="99"/>
     <w:pPr>
       <w:spacing w:lineRule="auto" w:line="240" w:after="0"/>
@@ -13865,9 +13739,9 @@
       </w:rPr>
     </w:tblStylePr>
   </w:style>
-  <w:style w:type="table" w:styleId="137">
+  <w:style w:type="table" w:styleId="598">
     <w:name w:val="List Table 6 Colorful"/>
-    <w:basedOn w:val="486"/>
+    <w:basedOn w:val="653"/>
     <w:uiPriority w:val="99"/>
     <w:pPr>
       <w:spacing w:lineRule="auto" w:line="240" w:after="0"/>
@@ -13938,9 +13812,9 @@
       </w:tcPr>
     </w:tblStylePr>
   </w:style>
-  <w:style w:type="table" w:styleId="138">
+  <w:style w:type="table" w:styleId="599">
     <w:name w:val="List Table 6 Colorful - Accent 1"/>
-    <w:basedOn w:val="486"/>
+    <w:basedOn w:val="653"/>
     <w:uiPriority w:val="99"/>
     <w:pPr>
       <w:spacing w:lineRule="auto" w:line="240" w:after="0"/>
@@ -14011,9 +13885,9 @@
       </w:tcPr>
     </w:tblStylePr>
   </w:style>
-  <w:style w:type="table" w:styleId="139">
+  <w:style w:type="table" w:styleId="600">
     <w:name w:val="List Table 6 Colorful - Accent 2"/>
-    <w:basedOn w:val="486"/>
+    <w:basedOn w:val="653"/>
     <w:uiPriority w:val="99"/>
     <w:pPr>
       <w:spacing w:lineRule="auto" w:line="240" w:after="0"/>
@@ -14084,9 +13958,9 @@
       </w:tcPr>
     </w:tblStylePr>
   </w:style>
-  <w:style w:type="table" w:styleId="140">
+  <w:style w:type="table" w:styleId="601">
     <w:name w:val="List Table 6 Colorful - Accent 3"/>
-    <w:basedOn w:val="486"/>
+    <w:basedOn w:val="653"/>
     <w:uiPriority w:val="99"/>
     <w:pPr>
       <w:spacing w:lineRule="auto" w:line="240" w:after="0"/>
@@ -14157,9 +14031,9 @@
       </w:tcPr>
     </w:tblStylePr>
   </w:style>
-  <w:style w:type="table" w:styleId="141">
+  <w:style w:type="table" w:styleId="602">
     <w:name w:val="List Table 6 Colorful - Accent 4"/>
-    <w:basedOn w:val="486"/>
+    <w:basedOn w:val="653"/>
     <w:uiPriority w:val="99"/>
     <w:pPr>
       <w:spacing w:lineRule="auto" w:line="240" w:after="0"/>
@@ -14230,9 +14104,9 @@
       </w:tcPr>
     </w:tblStylePr>
   </w:style>
-  <w:style w:type="table" w:styleId="142">
+  <w:style w:type="table" w:styleId="603">
     <w:name w:val="List Table 6 Colorful - Accent 5"/>
-    <w:basedOn w:val="486"/>
+    <w:basedOn w:val="653"/>
     <w:uiPriority w:val="99"/>
     <w:pPr>
       <w:spacing w:lineRule="auto" w:line="240" w:after="0"/>
@@ -14303,9 +14177,9 @@
       </w:tcPr>
     </w:tblStylePr>
   </w:style>
-  <w:style w:type="table" w:styleId="143">
+  <w:style w:type="table" w:styleId="604">
     <w:name w:val="List Table 6 Colorful - Accent 6"/>
-    <w:basedOn w:val="486"/>
+    <w:basedOn w:val="653"/>
     <w:uiPriority w:val="99"/>
     <w:pPr>
       <w:spacing w:lineRule="auto" w:line="240" w:after="0"/>
@@ -14376,9 +14250,9 @@
       </w:tcPr>
     </w:tblStylePr>
   </w:style>
-  <w:style w:type="table" w:styleId="144">
+  <w:style w:type="table" w:styleId="605">
     <w:name w:val="List Table 7 Colorful"/>
-    <w:basedOn w:val="486"/>
+    <w:basedOn w:val="653"/>
     <w:uiPriority w:val="99"/>
     <w:pPr>
       <w:spacing w:lineRule="auto" w:line="240" w:after="0"/>
@@ -14424,12 +14298,12 @@
         <w:jc w:val="right"/>
       </w:pPr>
       <w:tcPr>
-        <w:shd w:fill="FFFFFF" w:color="FFFFFF"/>
-        <w:tcBorders>
-          <w:left w:val="none"/>
-          <w:top w:val="none"/>
+        <w:shd w:val="clear" w:fill="FFFFFF" w:color="FFFFFF"/>
+        <w:tcBorders>
+          <w:left w:val="none" w:color="000000" w:sz="4" w:space="0"/>
+          <w:top w:val="none" w:color="000000" w:sz="4" w:space="0"/>
           <w:right w:val="single" w:color="000000" w:sz="4" w:space="0" w:themeColor="text1" w:themeTint="80"/>
-          <w:bottom w:val="none"/>
+          <w:bottom w:val="none" w:color="000000" w:sz="4" w:space="0"/>
         </w:tcBorders>
       </w:tcPr>
     </w:tblStylePr>
@@ -14443,9 +14317,9 @@
       <w:tcPr>
         <w:shd w:val="clear" w:fill="FFFFFF" w:color="FFFFFF" w:themeFill="light1"/>
         <w:tcBorders>
-          <w:left w:val="none"/>
-          <w:top w:val="none"/>
-          <w:right w:val="none"/>
+          <w:left w:val="none" w:color="000000" w:sz="4" w:space="0"/>
+          <w:top w:val="none" w:color="000000" w:sz="4" w:space="0"/>
+          <w:right w:val="none" w:color="000000" w:sz="4" w:space="0"/>
           <w:bottom w:val="single" w:color="000000" w:sz="4" w:space="0" w:themeColor="text1" w:themeTint="80"/>
         </w:tcBorders>
       </w:tcPr>
@@ -14458,12 +14332,12 @@
         <w:sz w:val="22"/>
       </w:rPr>
       <w:tcPr>
-        <w:shd w:fill="FFFFFF" w:color="FFFFFF"/>
+        <w:shd w:val="clear" w:fill="FFFFFF" w:color="FFFFFF"/>
         <w:tcBorders>
           <w:left w:val="single" w:color="000000" w:sz="4" w:space="0" w:themeColor="text1" w:themeTint="80"/>
-          <w:top w:val="none"/>
-          <w:right w:val="none"/>
-          <w:bottom w:val="none"/>
+          <w:top w:val="none" w:color="000000" w:sz="4" w:space="0"/>
+          <w:right w:val="none" w:color="000000" w:sz="4" w:space="0"/>
+          <w:bottom w:val="none" w:color="000000" w:sz="4" w:space="0"/>
         </w:tcBorders>
       </w:tcPr>
     </w:tblStylePr>
@@ -14477,10 +14351,10 @@
       <w:tcPr>
         <w:shd w:val="clear" w:fill="FFFFFF" w:color="FFFFFF" w:themeFill="light1"/>
         <w:tcBorders>
-          <w:left w:val="none"/>
+          <w:left w:val="none" w:color="000000" w:sz="4" w:space="0"/>
           <w:top w:val="single" w:color="000000" w:sz="4" w:space="0" w:themeColor="text1" w:themeTint="80"/>
-          <w:right w:val="none"/>
-          <w:bottom w:val="none"/>
+          <w:right w:val="none" w:color="000000" w:sz="4" w:space="0"/>
+          <w:bottom w:val="none" w:color="000000" w:sz="4" w:space="0"/>
         </w:tcBorders>
       </w:tcPr>
     </w:tblStylePr>
@@ -14492,9 +14366,9 @@
       </w:rPr>
     </w:tblStylePr>
   </w:style>
-  <w:style w:type="table" w:styleId="145">
+  <w:style w:type="table" w:styleId="606">
     <w:name w:val="List Table 7 Colorful - Accent 1"/>
-    <w:basedOn w:val="486"/>
+    <w:basedOn w:val="653"/>
     <w:uiPriority w:val="99"/>
     <w:pPr>
       <w:spacing w:lineRule="auto" w:line="240" w:after="0"/>
@@ -14540,12 +14414,12 @@
         <w:jc w:val="right"/>
       </w:pPr>
       <w:tcPr>
-        <w:shd w:fill="FFFFFF" w:color="FFFFFF"/>
-        <w:tcBorders>
-          <w:left w:val="none"/>
-          <w:top w:val="none"/>
+        <w:shd w:val="clear" w:fill="FFFFFF" w:color="FFFFFF"/>
+        <w:tcBorders>
+          <w:left w:val="none" w:color="000000" w:sz="4" w:space="0"/>
+          <w:top w:val="none" w:color="000000" w:sz="4" w:space="0"/>
           <w:right w:val="single" w:color="000000" w:sz="4" w:space="0" w:themeColor="accent1"/>
-          <w:bottom w:val="none"/>
+          <w:bottom w:val="none" w:color="000000" w:sz="4" w:space="0"/>
         </w:tcBorders>
       </w:tcPr>
     </w:tblStylePr>
@@ -14559,9 +14433,9 @@
       <w:tcPr>
         <w:shd w:val="clear" w:fill="FFFFFF" w:color="FFFFFF" w:themeFill="light1"/>
         <w:tcBorders>
-          <w:left w:val="none"/>
-          <w:top w:val="none"/>
-          <w:right w:val="none"/>
+          <w:left w:val="none" w:color="000000" w:sz="4" w:space="0"/>
+          <w:top w:val="none" w:color="000000" w:sz="4" w:space="0"/>
+          <w:right w:val="none" w:color="000000" w:sz="4" w:space="0"/>
           <w:bottom w:val="single" w:color="000000" w:sz="4" w:space="0" w:themeColor="accent1"/>
         </w:tcBorders>
       </w:tcPr>
@@ -14574,12 +14448,12 @@
         <w:sz w:val="22"/>
       </w:rPr>
       <w:tcPr>
-        <w:shd w:fill="FFFFFF" w:color="FFFFFF"/>
+        <w:shd w:val="clear" w:fill="FFFFFF" w:color="FFFFFF"/>
         <w:tcBorders>
           <w:left w:val="single" w:color="000000" w:sz="4" w:space="0" w:themeColor="accent1"/>
-          <w:top w:val="none"/>
-          <w:right w:val="none"/>
-          <w:bottom w:val="none"/>
+          <w:top w:val="none" w:color="000000" w:sz="4" w:space="0"/>
+          <w:right w:val="none" w:color="000000" w:sz="4" w:space="0"/>
+          <w:bottom w:val="none" w:color="000000" w:sz="4" w:space="0"/>
         </w:tcBorders>
       </w:tcPr>
     </w:tblStylePr>
@@ -14593,10 +14467,10 @@
       <w:tcPr>
         <w:shd w:val="clear" w:fill="FFFFFF" w:color="FFFFFF" w:themeFill="light1"/>
         <w:tcBorders>
-          <w:left w:val="none"/>
+          <w:left w:val="none" w:color="000000" w:sz="4" w:space="0"/>
           <w:top w:val="single" w:color="000000" w:sz="4" w:space="0" w:themeColor="accent1"/>
-          <w:right w:val="none"/>
-          <w:bottom w:val="none"/>
+          <w:right w:val="none" w:color="000000" w:sz="4" w:space="0"/>
+          <w:bottom w:val="none" w:color="000000" w:sz="4" w:space="0"/>
         </w:tcBorders>
       </w:tcPr>
     </w:tblStylePr>
@@ -14608,9 +14482,9 @@
       </w:rPr>
     </w:tblStylePr>
   </w:style>
-  <w:style w:type="table" w:styleId="146">
+  <w:style w:type="table" w:styleId="607">
     <w:name w:val="List Table 7 Colorful - Accent 2"/>
-    <w:basedOn w:val="486"/>
+    <w:basedOn w:val="653"/>
     <w:uiPriority w:val="99"/>
     <w:pPr>
       <w:spacing w:lineRule="auto" w:line="240" w:after="0"/>
@@ -14656,12 +14530,12 @@
         <w:jc w:val="right"/>
       </w:pPr>
       <w:tcPr>
-        <w:shd w:fill="FFFFFF" w:color="FFFFFF"/>
-        <w:tcBorders>
-          <w:left w:val="none"/>
-          <w:top w:val="none"/>
+        <w:shd w:val="clear" w:fill="FFFFFF" w:color="FFFFFF"/>
+        <w:tcBorders>
+          <w:left w:val="none" w:color="000000" w:sz="4" w:space="0"/>
+          <w:top w:val="none" w:color="000000" w:sz="4" w:space="0"/>
           <w:right w:val="single" w:color="000000" w:sz="4" w:space="0" w:themeColor="accent2" w:themeTint="97"/>
-          <w:bottom w:val="none"/>
+          <w:bottom w:val="none" w:color="000000" w:sz="4" w:space="0"/>
         </w:tcBorders>
       </w:tcPr>
     </w:tblStylePr>
@@ -14675,9 +14549,9 @@
       <w:tcPr>
         <w:shd w:val="clear" w:fill="FFFFFF" w:color="FFFFFF" w:themeFill="light1"/>
         <w:tcBorders>
-          <w:left w:val="none"/>
-          <w:top w:val="none"/>
-          <w:right w:val="none"/>
+          <w:left w:val="none" w:color="000000" w:sz="4" w:space="0"/>
+          <w:top w:val="none" w:color="000000" w:sz="4" w:space="0"/>
+          <w:right w:val="none" w:color="000000" w:sz="4" w:space="0"/>
           <w:bottom w:val="single" w:color="000000" w:sz="4" w:space="0" w:themeColor="accent2" w:themeTint="97"/>
         </w:tcBorders>
       </w:tcPr>
@@ -14690,12 +14564,12 @@
         <w:sz w:val="22"/>
       </w:rPr>
       <w:tcPr>
-        <w:shd w:fill="FFFFFF" w:color="FFFFFF"/>
+        <w:shd w:val="clear" w:fill="FFFFFF" w:color="FFFFFF"/>
         <w:tcBorders>
           <w:left w:val="single" w:color="000000" w:sz="4" w:space="0" w:themeColor="accent2" w:themeTint="97"/>
-          <w:top w:val="none"/>
-          <w:right w:val="none"/>
-          <w:bottom w:val="none"/>
+          <w:top w:val="none" w:color="000000" w:sz="4" w:space="0"/>
+          <w:right w:val="none" w:color="000000" w:sz="4" w:space="0"/>
+          <w:bottom w:val="none" w:color="000000" w:sz="4" w:space="0"/>
         </w:tcBorders>
       </w:tcPr>
     </w:tblStylePr>
@@ -14709,10 +14583,10 @@
       <w:tcPr>
         <w:shd w:val="clear" w:fill="FFFFFF" w:color="FFFFFF" w:themeFill="light1"/>
         <w:tcBorders>
-          <w:left w:val="none"/>
+          <w:left w:val="none" w:color="000000" w:sz="4" w:space="0"/>
           <w:top w:val="single" w:color="000000" w:sz="4" w:space="0" w:themeColor="accent2" w:themeTint="97"/>
-          <w:right w:val="none"/>
-          <w:bottom w:val="none"/>
+          <w:right w:val="none" w:color="000000" w:sz="4" w:space="0"/>
+          <w:bottom w:val="none" w:color="000000" w:sz="4" w:space="0"/>
         </w:tcBorders>
       </w:tcPr>
     </w:tblStylePr>
@@ -14724,9 +14598,9 @@
       </w:rPr>
     </w:tblStylePr>
   </w:style>
-  <w:style w:type="table" w:styleId="147">
+  <w:style w:type="table" w:styleId="608">
     <w:name w:val="List Table 7 Colorful - Accent 3"/>
-    <w:basedOn w:val="486"/>
+    <w:basedOn w:val="653"/>
     <w:uiPriority w:val="99"/>
     <w:pPr>
       <w:spacing w:lineRule="auto" w:line="240" w:after="0"/>
@@ -14772,12 +14646,12 @@
         <w:jc w:val="right"/>
       </w:pPr>
       <w:tcPr>
-        <w:shd w:fill="FFFFFF" w:color="FFFFFF"/>
-        <w:tcBorders>
-          <w:left w:val="none"/>
-          <w:top w:val="none"/>
+        <w:shd w:val="clear" w:fill="FFFFFF" w:color="FFFFFF"/>
+        <w:tcBorders>
+          <w:left w:val="none" w:color="000000" w:sz="4" w:space="0"/>
+          <w:top w:val="none" w:color="000000" w:sz="4" w:space="0"/>
           <w:right w:val="single" w:color="000000" w:sz="4" w:space="0" w:themeColor="accent3" w:themeTint="98"/>
-          <w:bottom w:val="none"/>
+          <w:bottom w:val="none" w:color="000000" w:sz="4" w:space="0"/>
         </w:tcBorders>
       </w:tcPr>
     </w:tblStylePr>
@@ -14791,9 +14665,9 @@
       <w:tcPr>
         <w:shd w:val="clear" w:fill="FFFFFF" w:color="FFFFFF" w:themeFill="light1"/>
         <w:tcBorders>
-          <w:left w:val="none"/>
-          <w:top w:val="none"/>
-          <w:right w:val="none"/>
+          <w:left w:val="none" w:color="000000" w:sz="4" w:space="0"/>
+          <w:top w:val="none" w:color="000000" w:sz="4" w:space="0"/>
+          <w:right w:val="none" w:color="000000" w:sz="4" w:space="0"/>
           <w:bottom w:val="single" w:color="000000" w:sz="4" w:space="0" w:themeColor="accent3" w:themeTint="98"/>
         </w:tcBorders>
       </w:tcPr>
@@ -14806,12 +14680,12 @@
         <w:sz w:val="22"/>
       </w:rPr>
       <w:tcPr>
-        <w:shd w:fill="FFFFFF" w:color="FFFFFF"/>
+        <w:shd w:val="clear" w:fill="FFFFFF" w:color="FFFFFF"/>
         <w:tcBorders>
           <w:left w:val="single" w:color="000000" w:sz="4" w:space="0" w:themeColor="accent3" w:themeTint="98"/>
-          <w:top w:val="none"/>
-          <w:right w:val="none"/>
-          <w:bottom w:val="none"/>
+          <w:top w:val="none" w:color="000000" w:sz="4" w:space="0"/>
+          <w:right w:val="none" w:color="000000" w:sz="4" w:space="0"/>
+          <w:bottom w:val="none" w:color="000000" w:sz="4" w:space="0"/>
         </w:tcBorders>
       </w:tcPr>
     </w:tblStylePr>
@@ -14825,10 +14699,10 @@
       <w:tcPr>
         <w:shd w:val="clear" w:fill="FFFFFF" w:color="FFFFFF" w:themeFill="light1"/>
         <w:tcBorders>
-          <w:left w:val="none"/>
+          <w:left w:val="none" w:color="000000" w:sz="4" w:space="0"/>
           <w:top w:val="single" w:color="000000" w:sz="4" w:space="0" w:themeColor="accent3" w:themeTint="98"/>
-          <w:right w:val="none"/>
-          <w:bottom w:val="none"/>
+          <w:right w:val="none" w:color="000000" w:sz="4" w:space="0"/>
+          <w:bottom w:val="none" w:color="000000" w:sz="4" w:space="0"/>
         </w:tcBorders>
       </w:tcPr>
     </w:tblStylePr>
@@ -14840,9 +14714,9 @@
       </w:rPr>
     </w:tblStylePr>
   </w:style>
-  <w:style w:type="table" w:styleId="148">
+  <w:style w:type="table" w:styleId="609">
     <w:name w:val="List Table 7 Colorful - Accent 4"/>
-    <w:basedOn w:val="486"/>
+    <w:basedOn w:val="653"/>
     <w:uiPriority w:val="99"/>
     <w:pPr>
       <w:spacing w:lineRule="auto" w:line="240" w:after="0"/>
@@ -14888,12 +14762,12 @@
         <w:jc w:val="right"/>
       </w:pPr>
       <w:tcPr>
-        <w:shd w:fill="FFFFFF" w:color="FFFFFF"/>
-        <w:tcBorders>
-          <w:left w:val="none"/>
-          <w:top w:val="none"/>
+        <w:shd w:val="clear" w:fill="FFFFFF" w:color="FFFFFF"/>
+        <w:tcBorders>
+          <w:left w:val="none" w:color="000000" w:sz="4" w:space="0"/>
+          <w:top w:val="none" w:color="000000" w:sz="4" w:space="0"/>
           <w:right w:val="single" w:color="000000" w:sz="4" w:space="0" w:themeColor="accent4" w:themeTint="9A"/>
-          <w:bottom w:val="none"/>
+          <w:bottom w:val="none" w:color="000000" w:sz="4" w:space="0"/>
         </w:tcBorders>
       </w:tcPr>
     </w:tblStylePr>
@@ -14907,9 +14781,9 @@
       <w:tcPr>
         <w:shd w:val="clear" w:fill="FFFFFF" w:color="FFFFFF" w:themeFill="light1"/>
         <w:tcBorders>
-          <w:left w:val="none"/>
-          <w:top w:val="none"/>
-          <w:right w:val="none"/>
+          <w:left w:val="none" w:color="000000" w:sz="4" w:space="0"/>
+          <w:top w:val="none" w:color="000000" w:sz="4" w:space="0"/>
+          <w:right w:val="none" w:color="000000" w:sz="4" w:space="0"/>
           <w:bottom w:val="single" w:color="000000" w:sz="4" w:space="0" w:themeColor="accent4" w:themeTint="9A"/>
         </w:tcBorders>
       </w:tcPr>
@@ -14922,12 +14796,12 @@
         <w:sz w:val="22"/>
       </w:rPr>
       <w:tcPr>
-        <w:shd w:fill="FFFFFF" w:color="FFFFFF"/>
+        <w:shd w:val="clear" w:fill="FFFFFF" w:color="FFFFFF"/>
         <w:tcBorders>
           <w:left w:val="single" w:color="000000" w:sz="4" w:space="0" w:themeColor="accent4" w:themeTint="9A"/>
-          <w:top w:val="none"/>
-          <w:right w:val="none"/>
-          <w:bottom w:val="none"/>
+          <w:top w:val="none" w:color="000000" w:sz="4" w:space="0"/>
+          <w:right w:val="none" w:color="000000" w:sz="4" w:space="0"/>
+          <w:bottom w:val="none" w:color="000000" w:sz="4" w:space="0"/>
         </w:tcBorders>
       </w:tcPr>
     </w:tblStylePr>
@@ -14941,10 +14815,10 @@
       <w:tcPr>
         <w:shd w:val="clear" w:fill="FFFFFF" w:color="FFFFFF" w:themeFill="light1"/>
         <w:tcBorders>
-          <w:left w:val="none"/>
+          <w:left w:val="none" w:color="000000" w:sz="4" w:space="0"/>
           <w:top w:val="single" w:color="000000" w:sz="4" w:space="0" w:themeColor="accent4" w:themeTint="9A"/>
-          <w:right w:val="none"/>
-          <w:bottom w:val="none"/>
+          <w:right w:val="none" w:color="000000" w:sz="4" w:space="0"/>
+          <w:bottom w:val="none" w:color="000000" w:sz="4" w:space="0"/>
         </w:tcBorders>
       </w:tcPr>
     </w:tblStylePr>
@@ -14956,9 +14830,9 @@
       </w:rPr>
     </w:tblStylePr>
   </w:style>
-  <w:style w:type="table" w:styleId="149">
+  <w:style w:type="table" w:styleId="610">
     <w:name w:val="List Table 7 Colorful - Accent 5"/>
-    <w:basedOn w:val="486"/>
+    <w:basedOn w:val="653"/>
     <w:uiPriority w:val="99"/>
     <w:pPr>
       <w:spacing w:lineRule="auto" w:line="240" w:after="0"/>
@@ -15004,12 +14878,12 @@
         <w:jc w:val="right"/>
       </w:pPr>
       <w:tcPr>
-        <w:shd w:fill="FFFFFF" w:color="FFFFFF"/>
-        <w:tcBorders>
-          <w:left w:val="none"/>
-          <w:top w:val="none"/>
+        <w:shd w:val="clear" w:fill="FFFFFF" w:color="FFFFFF"/>
+        <w:tcBorders>
+          <w:left w:val="none" w:color="000000" w:sz="4" w:space="0"/>
+          <w:top w:val="none" w:color="000000" w:sz="4" w:space="0"/>
           <w:right w:val="single" w:color="000000" w:sz="4" w:space="0" w:themeColor="accent5" w:themeTint="9A"/>
-          <w:bottom w:val="none"/>
+          <w:bottom w:val="none" w:color="000000" w:sz="4" w:space="0"/>
         </w:tcBorders>
       </w:tcPr>
     </w:tblStylePr>
@@ -15023,9 +14897,9 @@
       <w:tcPr>
         <w:shd w:val="clear" w:fill="FFFFFF" w:color="FFFFFF" w:themeFill="light1"/>
         <w:tcBorders>
-          <w:left w:val="none"/>
-          <w:top w:val="none"/>
-          <w:right w:val="none"/>
+          <w:left w:val="none" w:color="000000" w:sz="4" w:space="0"/>
+          <w:top w:val="none" w:color="000000" w:sz="4" w:space="0"/>
+          <w:right w:val="none" w:color="000000" w:sz="4" w:space="0"/>
           <w:bottom w:val="single" w:color="000000" w:sz="4" w:space="0" w:themeColor="accent5" w:themeTint="9A"/>
         </w:tcBorders>
       </w:tcPr>
@@ -15038,12 +14912,12 @@
         <w:sz w:val="22"/>
       </w:rPr>
       <w:tcPr>
-        <w:shd w:fill="FFFFFF" w:color="FFFFFF"/>
+        <w:shd w:val="clear" w:fill="FFFFFF" w:color="FFFFFF"/>
         <w:tcBorders>
           <w:left w:val="single" w:color="000000" w:sz="4" w:space="0" w:themeColor="accent5" w:themeTint="9A"/>
-          <w:top w:val="none"/>
-          <w:right w:val="none"/>
-          <w:bottom w:val="none"/>
+          <w:top w:val="none" w:color="000000" w:sz="4" w:space="0"/>
+          <w:right w:val="none" w:color="000000" w:sz="4" w:space="0"/>
+          <w:bottom w:val="none" w:color="000000" w:sz="4" w:space="0"/>
         </w:tcBorders>
       </w:tcPr>
     </w:tblStylePr>
@@ -15057,10 +14931,10 @@
       <w:tcPr>
         <w:shd w:val="clear" w:fill="FFFFFF" w:color="FFFFFF" w:themeFill="light1"/>
         <w:tcBorders>
-          <w:left w:val="none"/>
+          <w:left w:val="none" w:color="000000" w:sz="4" w:space="0"/>
           <w:top w:val="single" w:color="000000" w:sz="4" w:space="0" w:themeColor="accent5" w:themeTint="9A"/>
-          <w:right w:val="none"/>
-          <w:bottom w:val="none"/>
+          <w:right w:val="none" w:color="000000" w:sz="4" w:space="0"/>
+          <w:bottom w:val="none" w:color="000000" w:sz="4" w:space="0"/>
         </w:tcBorders>
       </w:tcPr>
     </w:tblStylePr>
@@ -15072,9 +14946,9 @@
       </w:rPr>
     </w:tblStylePr>
   </w:style>
-  <w:style w:type="table" w:styleId="150">
+  <w:style w:type="table" w:styleId="611">
     <w:name w:val="List Table 7 Colorful - Accent 6"/>
-    <w:basedOn w:val="486"/>
+    <w:basedOn w:val="653"/>
     <w:uiPriority w:val="99"/>
     <w:pPr>
       <w:spacing w:lineRule="auto" w:line="240" w:after="0"/>
@@ -15120,12 +14994,12 @@
         <w:jc w:val="right"/>
       </w:pPr>
       <w:tcPr>
-        <w:shd w:fill="FFFFFF" w:color="FFFFFF"/>
-        <w:tcBorders>
-          <w:left w:val="none"/>
-          <w:top w:val="none"/>
+        <w:shd w:val="clear" w:fill="FFFFFF" w:color="FFFFFF"/>
+        <w:tcBorders>
+          <w:left w:val="none" w:color="000000" w:sz="4" w:space="0"/>
+          <w:top w:val="none" w:color="000000" w:sz="4" w:space="0"/>
           <w:right w:val="single" w:color="000000" w:sz="4" w:space="0" w:themeColor="accent6" w:themeTint="98"/>
-          <w:bottom w:val="none"/>
+          <w:bottom w:val="none" w:color="000000" w:sz="4" w:space="0"/>
         </w:tcBorders>
       </w:tcPr>
     </w:tblStylePr>
@@ -15139,9 +15013,9 @@
       <w:tcPr>
         <w:shd w:val="clear" w:fill="FFFFFF" w:color="FFFFFF" w:themeFill="light1"/>
         <w:tcBorders>
-          <w:left w:val="none"/>
-          <w:top w:val="none"/>
-          <w:right w:val="none"/>
+          <w:left w:val="none" w:color="000000" w:sz="4" w:space="0"/>
+          <w:top w:val="none" w:color="000000" w:sz="4" w:space="0"/>
+          <w:right w:val="none" w:color="000000" w:sz="4" w:space="0"/>
           <w:bottom w:val="single" w:color="000000" w:sz="4" w:space="0" w:themeColor="accent6" w:themeTint="98"/>
         </w:tcBorders>
       </w:tcPr>
@@ -15154,12 +15028,12 @@
         <w:sz w:val="22"/>
       </w:rPr>
       <w:tcPr>
-        <w:shd w:fill="FFFFFF" w:color="FFFFFF"/>
+        <w:shd w:val="clear" w:fill="FFFFFF" w:color="FFFFFF"/>
         <w:tcBorders>
           <w:left w:val="single" w:color="000000" w:sz="4" w:space="0" w:themeColor="accent6" w:themeTint="98"/>
-          <w:top w:val="none"/>
-          <w:right w:val="none"/>
-          <w:bottom w:val="none"/>
+          <w:top w:val="none" w:color="000000" w:sz="4" w:space="0"/>
+          <w:right w:val="none" w:color="000000" w:sz="4" w:space="0"/>
+          <w:bottom w:val="none" w:color="000000" w:sz="4" w:space="0"/>
         </w:tcBorders>
       </w:tcPr>
     </w:tblStylePr>
@@ -15173,10 +15047,10 @@
       <w:tcPr>
         <w:shd w:val="clear" w:fill="FFFFFF" w:color="FFFFFF" w:themeFill="light1"/>
         <w:tcBorders>
-          <w:left w:val="none"/>
+          <w:left w:val="none" w:color="000000" w:sz="4" w:space="0"/>
           <w:top w:val="single" w:color="000000" w:sz="4" w:space="0" w:themeColor="accent6" w:themeTint="98"/>
-          <w:right w:val="none"/>
-          <w:bottom w:val="none"/>
+          <w:right w:val="none" w:color="000000" w:sz="4" w:space="0"/>
+          <w:bottom w:val="none" w:color="000000" w:sz="4" w:space="0"/>
         </w:tcBorders>
       </w:tcPr>
     </w:tblStylePr>
@@ -15188,9 +15062,9 @@
       </w:rPr>
     </w:tblStylePr>
   </w:style>
-  <w:style w:type="table" w:styleId="151">
+  <w:style w:type="table" w:styleId="612">
     <w:name w:val="Lined - Accent"/>
-    <w:basedOn w:val="486"/>
+    <w:basedOn w:val="653"/>
     <w:uiPriority w:val="99"/>
     <w:rPr>
       <w:color w:val="404040"/>
@@ -15278,9 +15152,9 @@
       </w:tcPr>
     </w:tblStylePr>
   </w:style>
-  <w:style w:type="table" w:styleId="152">
+  <w:style w:type="table" w:styleId="613">
     <w:name w:val="Lined - Accent 1"/>
-    <w:basedOn w:val="486"/>
+    <w:basedOn w:val="653"/>
     <w:uiPriority w:val="99"/>
     <w:rPr>
       <w:color w:val="404040"/>
@@ -15368,9 +15242,9 @@
       </w:tcPr>
     </w:tblStylePr>
   </w:style>
-  <w:style w:type="table" w:styleId="153">
+  <w:style w:type="table" w:styleId="614">
     <w:name w:val="Lined - Accent 2"/>
-    <w:basedOn w:val="486"/>
+    <w:basedOn w:val="653"/>
     <w:uiPriority w:val="99"/>
     <w:rPr>
       <w:color w:val="404040"/>
@@ -15458,9 +15332,9 @@
       </w:tcPr>
     </w:tblStylePr>
   </w:style>
-  <w:style w:type="table" w:styleId="154">
+  <w:style w:type="table" w:styleId="615">
     <w:name w:val="Lined - Accent 3"/>
-    <w:basedOn w:val="486"/>
+    <w:basedOn w:val="653"/>
     <w:uiPriority w:val="99"/>
     <w:rPr>
       <w:color w:val="404040"/>
@@ -15548,9 +15422,9 @@
       </w:tcPr>
     </w:tblStylePr>
   </w:style>
-  <w:style w:type="table" w:styleId="155">
+  <w:style w:type="table" w:styleId="616">
     <w:name w:val="Lined - Accent 4"/>
-    <w:basedOn w:val="486"/>
+    <w:basedOn w:val="653"/>
     <w:uiPriority w:val="99"/>
     <w:rPr>
       <w:color w:val="404040"/>
@@ -15638,9 +15512,9 @@
       </w:tcPr>
     </w:tblStylePr>
   </w:style>
-  <w:style w:type="table" w:styleId="156">
+  <w:style w:type="table" w:styleId="617">
     <w:name w:val="Lined - Accent 5"/>
-    <w:basedOn w:val="486"/>
+    <w:basedOn w:val="653"/>
     <w:uiPriority w:val="99"/>
     <w:rPr>
       <w:color w:val="404040"/>
@@ -15728,9 +15602,9 @@
       </w:tcPr>
     </w:tblStylePr>
   </w:style>
-  <w:style w:type="table" w:styleId="157">
+  <w:style w:type="table" w:styleId="618">
     <w:name w:val="Lined - Accent 6"/>
-    <w:basedOn w:val="486"/>
+    <w:basedOn w:val="653"/>
     <w:uiPriority w:val="99"/>
     <w:rPr>
       <w:color w:val="404040"/>
@@ -15818,9 +15692,9 @@
       </w:tcPr>
     </w:tblStylePr>
   </w:style>
-  <w:style w:type="table" w:styleId="158">
+  <w:style w:type="table" w:styleId="619">
     <w:name w:val="Bordered &amp; Lined - Accent"/>
-    <w:basedOn w:val="486"/>
+    <w:basedOn w:val="653"/>
     <w:uiPriority w:val="99"/>
     <w:rPr>
       <w:color w:val="404040"/>
@@ -15916,9 +15790,9 @@
       </w:tcPr>
     </w:tblStylePr>
   </w:style>
-  <w:style w:type="table" w:styleId="159">
+  <w:style w:type="table" w:styleId="620">
     <w:name w:val="Bordered &amp; Lined - Accent 1"/>
-    <w:basedOn w:val="486"/>
+    <w:basedOn w:val="653"/>
     <w:uiPriority w:val="99"/>
     <w:rPr>
       <w:color w:val="404040"/>
@@ -16014,9 +15888,9 @@
       </w:tcPr>
     </w:tblStylePr>
   </w:style>
-  <w:style w:type="table" w:styleId="160">
+  <w:style w:type="table" w:styleId="621">
     <w:name w:val="Bordered &amp; Lined - Accent 2"/>
-    <w:basedOn w:val="486"/>
+    <w:basedOn w:val="653"/>
     <w:uiPriority w:val="99"/>
     <w:rPr>
       <w:color w:val="404040"/>
@@ -16112,9 +15986,9 @@
       </w:tcPr>
     </w:tblStylePr>
   </w:style>
-  <w:style w:type="table" w:styleId="161">
+  <w:style w:type="table" w:styleId="622">
     <w:name w:val="Bordered &amp; Lined - Accent 3"/>
-    <w:basedOn w:val="486"/>
+    <w:basedOn w:val="653"/>
     <w:uiPriority w:val="99"/>
     <w:rPr>
       <w:color w:val="404040"/>
@@ -16210,9 +16084,9 @@
       </w:tcPr>
     </w:tblStylePr>
   </w:style>
-  <w:style w:type="table" w:styleId="162">
+  <w:style w:type="table" w:styleId="623">
     <w:name w:val="Bordered &amp; Lined - Accent 4"/>
-    <w:basedOn w:val="486"/>
+    <w:basedOn w:val="653"/>
     <w:uiPriority w:val="99"/>
     <w:rPr>
       <w:color w:val="404040"/>
@@ -16308,9 +16182,9 @@
       </w:tcPr>
     </w:tblStylePr>
   </w:style>
-  <w:style w:type="table" w:styleId="163">
+  <w:style w:type="table" w:styleId="624">
     <w:name w:val="Bordered &amp; Lined - Accent 5"/>
-    <w:basedOn w:val="486"/>
+    <w:basedOn w:val="653"/>
     <w:uiPriority w:val="99"/>
     <w:rPr>
       <w:color w:val="404040"/>
@@ -16406,9 +16280,9 @@
       </w:tcPr>
     </w:tblStylePr>
   </w:style>
-  <w:style w:type="table" w:styleId="164">
+  <w:style w:type="table" w:styleId="625">
     <w:name w:val="Bordered &amp; Lined - Accent 6"/>
-    <w:basedOn w:val="486"/>
+    <w:basedOn w:val="653"/>
     <w:uiPriority w:val="99"/>
     <w:rPr>
       <w:color w:val="404040"/>
@@ -16504,9 +16378,9 @@
       </w:tcPr>
     </w:tblStylePr>
   </w:style>
-  <w:style w:type="table" w:styleId="165">
+  <w:style w:type="table" w:styleId="626">
     <w:name w:val="Bordered"/>
-    <w:basedOn w:val="486"/>
+    <w:basedOn w:val="653"/>
     <w:uiPriority w:val="99"/>
     <w:pPr>
       <w:spacing w:lineRule="auto" w:line="240" w:after="0"/>
@@ -16583,9 +16457,9 @@
       </w:tcPr>
     </w:tblStylePr>
   </w:style>
-  <w:style w:type="table" w:styleId="166">
+  <w:style w:type="table" w:styleId="627">
     <w:name w:val="Bordered - Accent 1"/>
-    <w:basedOn w:val="486"/>
+    <w:basedOn w:val="653"/>
     <w:uiPriority w:val="99"/>
     <w:pPr>
       <w:spacing w:lineRule="auto" w:line="240" w:after="0"/>
@@ -16662,9 +16536,9 @@
       </w:tcPr>
     </w:tblStylePr>
   </w:style>
-  <w:style w:type="table" w:styleId="167">
+  <w:style w:type="table" w:styleId="628">
     <w:name w:val="Bordered - Accent 2"/>
-    <w:basedOn w:val="486"/>
+    <w:basedOn w:val="653"/>
     <w:uiPriority w:val="99"/>
     <w:pPr>
       <w:spacing w:lineRule="auto" w:line="240" w:after="0"/>
@@ -16741,9 +16615,9 @@
       </w:tcPr>
     </w:tblStylePr>
   </w:style>
-  <w:style w:type="table" w:styleId="168">
+  <w:style w:type="table" w:styleId="629">
     <w:name w:val="Bordered - Accent 3"/>
-    <w:basedOn w:val="486"/>
+    <w:basedOn w:val="653"/>
     <w:uiPriority w:val="99"/>
     <w:pPr>
       <w:spacing w:lineRule="auto" w:line="240" w:after="0"/>
@@ -16820,9 +16694,9 @@
       </w:tcPr>
     </w:tblStylePr>
   </w:style>
-  <w:style w:type="table" w:styleId="169">
+  <w:style w:type="table" w:styleId="630">
     <w:name w:val="Bordered - Accent 4"/>
-    <w:basedOn w:val="486"/>
+    <w:basedOn w:val="653"/>
     <w:uiPriority w:val="99"/>
     <w:pPr>
       <w:spacing w:lineRule="auto" w:line="240" w:after="0"/>
@@ -16899,9 +16773,9 @@
       </w:tcPr>
     </w:tblStylePr>
   </w:style>
-  <w:style w:type="table" w:styleId="170">
+  <w:style w:type="table" w:styleId="631">
     <w:name w:val="Bordered - Accent 5"/>
-    <w:basedOn w:val="486"/>
+    <w:basedOn w:val="653"/>
     <w:uiPriority w:val="99"/>
     <w:pPr>
       <w:spacing w:lineRule="auto" w:line="240" w:after="0"/>
@@ -16978,9 +16852,9 @@
       </w:tcPr>
     </w:tblStylePr>
   </w:style>
-  <w:style w:type="table" w:styleId="171">
+  <w:style w:type="table" w:styleId="632">
     <w:name w:val="Bordered - Accent 6"/>
-    <w:basedOn w:val="486"/>
+    <w:basedOn w:val="653"/>
     <w:uiPriority w:val="99"/>
     <w:pPr>
       <w:spacing w:lineRule="auto" w:line="240" w:after="0"/>
@@ -17057,7 +16931,7 @@
       </w:tcPr>
     </w:tblStylePr>
   </w:style>
-  <w:style w:type="character" w:styleId="172">
+  <w:style w:type="character" w:styleId="633">
     <w:name w:val="Hyperlink"/>
     <w:uiPriority w:val="99"/>
     <w:unhideWhenUsed/>
@@ -17066,10 +16940,10 @@
       <w:u w:val="single"/>
     </w:rPr>
   </w:style>
-  <w:style w:type="paragraph" w:styleId="173">
+  <w:style w:type="paragraph" w:styleId="634">
     <w:name w:val="footnote text"/>
-    <w:basedOn w:val="483"/>
-    <w:link w:val="174"/>
+    <w:basedOn w:val="650"/>
+    <w:link w:val="635"/>
     <w:uiPriority w:val="99"/>
     <w:semiHidden/>
     <w:unhideWhenUsed/>
@@ -17080,27 +16954,27 @@
       <w:spacing w:lineRule="auto" w:line="240" w:after="40"/>
     </w:pPr>
   </w:style>
-  <w:style w:type="character" w:styleId="174">
+  <w:style w:type="character" w:styleId="635">
     <w:name w:val="Footnote Text Char"/>
-    <w:link w:val="173"/>
+    <w:link w:val="634"/>
     <w:uiPriority w:val="99"/>
     <w:rPr>
       <w:sz w:val="18"/>
     </w:rPr>
   </w:style>
-  <w:style w:type="character" w:styleId="175">
+  <w:style w:type="character" w:styleId="636">
     <w:name w:val="footnote reference"/>
-    <w:basedOn w:val="485"/>
+    <w:basedOn w:val="652"/>
     <w:uiPriority w:val="99"/>
     <w:unhideWhenUsed/>
     <w:rPr>
       <w:vertAlign w:val="superscript"/>
     </w:rPr>
   </w:style>
-  <w:style w:type="paragraph" w:styleId="176">
+  <w:style w:type="paragraph" w:styleId="637">
     <w:name w:val="endnote text"/>
-    <w:basedOn w:val="483"/>
-    <w:link w:val="177"/>
+    <w:basedOn w:val="650"/>
+    <w:link w:val="638"/>
     <w:uiPriority w:val="99"/>
     <w:semiHidden/>
     <w:unhideWhenUsed/>
@@ -17111,17 +16985,17 @@
       <w:spacing w:lineRule="auto" w:line="240" w:after="0"/>
     </w:pPr>
   </w:style>
-  <w:style w:type="character" w:styleId="177">
+  <w:style w:type="character" w:styleId="638">
     <w:name w:val="Endnote Text Char"/>
-    <w:link w:val="176"/>
+    <w:link w:val="637"/>
     <w:uiPriority w:val="99"/>
     <w:rPr>
       <w:sz w:val="20"/>
     </w:rPr>
   </w:style>
-  <w:style w:type="character" w:styleId="178">
+  <w:style w:type="character" w:styleId="639">
     <w:name w:val="endnote reference"/>
-    <w:basedOn w:val="485"/>
+    <w:basedOn w:val="652"/>
     <w:uiPriority w:val="99"/>
     <w:semiHidden/>
     <w:unhideWhenUsed/>
@@ -17129,10 +17003,10 @@
       <w:vertAlign w:val="superscript"/>
     </w:rPr>
   </w:style>
-  <w:style w:type="paragraph" w:styleId="179">
+  <w:style w:type="paragraph" w:styleId="640">
     <w:name w:val="toc 1"/>
-    <w:basedOn w:val="483"/>
-    <w:next w:val="483"/>
+    <w:basedOn w:val="650"/>
+    <w:next w:val="650"/>
     <w:uiPriority w:val="39"/>
     <w:unhideWhenUsed/>
     <w:pPr>
@@ -17140,10 +17014,10 @@
       <w:spacing w:after="57"/>
     </w:pPr>
   </w:style>
-  <w:style w:type="paragraph" w:styleId="180">
+  <w:style w:type="paragraph" w:styleId="641">
     <w:name w:val="toc 2"/>
-    <w:basedOn w:val="483"/>
-    <w:next w:val="483"/>
+    <w:basedOn w:val="650"/>
+    <w:next w:val="650"/>
     <w:uiPriority w:val="39"/>
     <w:unhideWhenUsed/>
     <w:pPr>
@@ -17151,10 +17025,10 @@
       <w:spacing w:after="57"/>
     </w:pPr>
   </w:style>
-  <w:style w:type="paragraph" w:styleId="181">
+  <w:style w:type="paragraph" w:styleId="642">
     <w:name w:val="toc 3"/>
-    <w:basedOn w:val="483"/>
-    <w:next w:val="483"/>
+    <w:basedOn w:val="650"/>
+    <w:next w:val="650"/>
     <w:uiPriority w:val="39"/>
     <w:unhideWhenUsed/>
     <w:pPr>
@@ -17162,10 +17036,10 @@
       <w:spacing w:after="57"/>
     </w:pPr>
   </w:style>
-  <w:style w:type="paragraph" w:styleId="182">
+  <w:style w:type="paragraph" w:styleId="643">
     <w:name w:val="toc 4"/>
-    <w:basedOn w:val="483"/>
-    <w:next w:val="483"/>
+    <w:basedOn w:val="650"/>
+    <w:next w:val="650"/>
     <w:uiPriority w:val="39"/>
     <w:unhideWhenUsed/>
     <w:pPr>
@@ -17173,10 +17047,10 @@
       <w:spacing w:after="57"/>
     </w:pPr>
   </w:style>
-  <w:style w:type="paragraph" w:styleId="183">
+  <w:style w:type="paragraph" w:styleId="644">
     <w:name w:val="toc 5"/>
-    <w:basedOn w:val="483"/>
-    <w:next w:val="483"/>
+    <w:basedOn w:val="650"/>
+    <w:next w:val="650"/>
     <w:uiPriority w:val="39"/>
     <w:unhideWhenUsed/>
     <w:pPr>
@@ -17184,10 +17058,10 @@
       <w:spacing w:after="57"/>
     </w:pPr>
   </w:style>
-  <w:style w:type="paragraph" w:styleId="184">
+  <w:style w:type="paragraph" w:styleId="645">
     <w:name w:val="toc 6"/>
-    <w:basedOn w:val="483"/>
-    <w:next w:val="483"/>
+    <w:basedOn w:val="650"/>
+    <w:next w:val="650"/>
     <w:uiPriority w:val="39"/>
     <w:unhideWhenUsed/>
     <w:pPr>
@@ -17195,10 +17069,10 @@
       <w:spacing w:after="57"/>
     </w:pPr>
   </w:style>
-  <w:style w:type="paragraph" w:styleId="185">
+  <w:style w:type="paragraph" w:styleId="646">
     <w:name w:val="toc 7"/>
-    <w:basedOn w:val="483"/>
-    <w:next w:val="483"/>
+    <w:basedOn w:val="650"/>
+    <w:next w:val="650"/>
     <w:uiPriority w:val="39"/>
     <w:unhideWhenUsed/>
     <w:pPr>
@@ -17206,10 +17080,10 @@
       <w:spacing w:after="57"/>
     </w:pPr>
   </w:style>
-  <w:style w:type="paragraph" w:styleId="186">
+  <w:style w:type="paragraph" w:styleId="647">
     <w:name w:val="toc 8"/>
-    <w:basedOn w:val="483"/>
-    <w:next w:val="483"/>
+    <w:basedOn w:val="650"/>
+    <w:next w:val="650"/>
     <w:uiPriority w:val="39"/>
     <w:unhideWhenUsed/>
     <w:pPr>
@@ -17217,10 +17091,10 @@
       <w:spacing w:after="57"/>
     </w:pPr>
   </w:style>
-  <w:style w:type="paragraph" w:styleId="187">
+  <w:style w:type="paragraph" w:styleId="648">
     <w:name w:val="toc 9"/>
-    <w:basedOn w:val="483"/>
-    <w:next w:val="483"/>
+    <w:basedOn w:val="650"/>
+    <w:next w:val="650"/>
     <w:uiPriority w:val="39"/>
     <w:unhideWhenUsed/>
     <w:pPr>
@@ -17228,12 +17102,12 @@
       <w:spacing w:after="57"/>
     </w:pPr>
   </w:style>
-  <w:style w:type="paragraph" w:styleId="188">
+  <w:style w:type="paragraph" w:styleId="649">
     <w:name w:val="TOC Heading"/>
     <w:uiPriority w:val="39"/>
     <w:unhideWhenUsed/>
   </w:style>
-  <w:style w:type="paragraph" w:styleId="483" w:default="1">
+  <w:style w:type="paragraph" w:styleId="650" w:default="1">
     <w:name w:val="Normal"/>
     <w:qFormat/>
     <w:rPr>
@@ -17241,11 +17115,11 @@
       <w:szCs w:val="24"/>
     </w:rPr>
   </w:style>
-  <w:style w:type="paragraph" w:styleId="484">
+  <w:style w:type="paragraph" w:styleId="651">
     <w:name w:val="Heading 1"/>
-    <w:basedOn w:val="483"/>
-    <w:next w:val="483"/>
-    <w:link w:val="492"/>
+    <w:basedOn w:val="650"/>
+    <w:next w:val="650"/>
+    <w:link w:val="659"/>
     <w:qFormat/>
     <w:rPr>
       <w:rFonts w:ascii="Arial" w:hAnsi="Arial" w:cs="Arial"/>
@@ -17260,13 +17134,13 @@
       <w:outlineLvl w:val="0"/>
     </w:pPr>
   </w:style>
-  <w:style w:type="character" w:styleId="485" w:default="1">
+  <w:style w:type="character" w:styleId="652" w:default="1">
     <w:name w:val="Default Paragraph Font"/>
     <w:uiPriority w:val="1"/>
     <w:semiHidden/>
     <w:unhideWhenUsed/>
   </w:style>
-  <w:style w:type="table" w:styleId="486" w:default="1">
+  <w:style w:type="table" w:styleId="653" w:default="1">
     <w:name w:val="Normal Table"/>
     <w:uiPriority w:val="99"/>
     <w:semiHidden/>
@@ -17281,23 +17155,23 @@
       </w:tblCellMar>
     </w:tblPr>
   </w:style>
-  <w:style w:type="numbering" w:styleId="487" w:default="1">
+  <w:style w:type="numbering" w:styleId="654" w:default="1">
     <w:name w:val="No List"/>
     <w:uiPriority w:val="99"/>
     <w:semiHidden/>
     <w:unhideWhenUsed/>
   </w:style>
-  <w:style w:type="paragraph" w:styleId="488" w:customStyle="1">
+  <w:style w:type="paragraph" w:styleId="655" w:customStyle="1">
     <w:name w:val="style3"/>
-    <w:basedOn w:val="483"/>
+    <w:basedOn w:val="650"/>
     <w:pPr>
       <w:spacing w:after="100" w:afterAutospacing="1" w:before="100" w:beforeAutospacing="1"/>
     </w:pPr>
   </w:style>
-  <w:style w:type="paragraph" w:styleId="489">
+  <w:style w:type="paragraph" w:styleId="656">
     <w:name w:val="List Paragraph"/>
-    <w:basedOn w:val="483"/>
-    <w:link w:val="491"/>
+    <w:basedOn w:val="650"/>
+    <w:link w:val="658"/>
     <w:qFormat/>
     <w:uiPriority w:val="34"/>
     <w:rPr>
@@ -17311,9 +17185,9 @@
       <w:spacing w:lineRule="auto" w:line="276" w:after="200"/>
     </w:pPr>
   </w:style>
-  <w:style w:type="table" w:styleId="490">
+  <w:style w:type="table" w:styleId="657">
     <w:name w:val="Table Grid"/>
-    <w:basedOn w:val="486"/>
+    <w:basedOn w:val="653"/>
     <w:uiPriority w:val="99"/>
     <w:rPr>
       <w:rFonts w:ascii="Calibri" w:hAnsi="Calibri"/>
@@ -17331,10 +17205,10 @@
       </w:tblBorders>
     </w:tblPr>
   </w:style>
-  <w:style w:type="character" w:styleId="491" w:customStyle="1">
+  <w:style w:type="character" w:styleId="658" w:customStyle="1">
     <w:name w:val="List Paragraph Char"/>
-    <w:basedOn w:val="485"/>
-    <w:link w:val="489"/>
+    <w:basedOn w:val="652"/>
+    <w:link w:val="656"/>
     <w:uiPriority w:val="99"/>
     <w:rPr>
       <w:rFonts w:ascii="Calibri" w:hAnsi="Calibri"/>
@@ -17342,10 +17216,10 @@
       <w:szCs w:val="22"/>
     </w:rPr>
   </w:style>
-  <w:style w:type="character" w:styleId="492" w:customStyle="1">
+  <w:style w:type="character" w:styleId="659" w:customStyle="1">
     <w:name w:val="Heading 1 Char"/>
-    <w:basedOn w:val="485"/>
-    <w:link w:val="484"/>
+    <w:basedOn w:val="652"/>
+    <w:link w:val="651"/>
     <w:rPr>
       <w:rFonts w:ascii="Arial" w:hAnsi="Arial" w:cs="Arial"/>
       <w:b/>
@@ -17354,10 +17228,10 @@
       <w:szCs w:val="32"/>
     </w:rPr>
   </w:style>
-  <w:style w:type="paragraph" w:styleId="493">
+  <w:style w:type="paragraph" w:styleId="660">
     <w:name w:val="Title"/>
-    <w:basedOn w:val="483"/>
-    <w:link w:val="494"/>
+    <w:basedOn w:val="650"/>
+    <w:link w:val="661"/>
     <w:qFormat/>
     <w:rPr>
       <w:b/>
@@ -17369,20 +17243,20 @@
       <w:outlineLvl w:val="0"/>
     </w:pPr>
   </w:style>
-  <w:style w:type="character" w:styleId="494" w:customStyle="1">
+  <w:style w:type="character" w:styleId="661" w:customStyle="1">
     <w:name w:val="Title Char"/>
-    <w:basedOn w:val="485"/>
-    <w:link w:val="493"/>
+    <w:basedOn w:val="652"/>
+    <w:link w:val="660"/>
     <w:rPr>
       <w:b/>
       <w:sz w:val="24"/>
       <w:szCs w:val="26"/>
     </w:rPr>
   </w:style>
-  <w:style w:type="paragraph" w:styleId="495">
+  <w:style w:type="paragraph" w:styleId="662">
     <w:name w:val="Header"/>
-    <w:basedOn w:val="483"/>
-    <w:link w:val="496"/>
+    <w:basedOn w:val="650"/>
+    <w:link w:val="663"/>
     <w:pPr>
       <w:tabs>
         <w:tab w:val="center" w:pos="4677" w:leader="none"/>
@@ -17390,19 +17264,19 @@
       </w:tabs>
     </w:pPr>
   </w:style>
-  <w:style w:type="character" w:styleId="496" w:customStyle="1">
+  <w:style w:type="character" w:styleId="663" w:customStyle="1">
     <w:name w:val="Header Char"/>
-    <w:basedOn w:val="485"/>
-    <w:link w:val="495"/>
+    <w:basedOn w:val="652"/>
+    <w:link w:val="662"/>
     <w:rPr>
       <w:sz w:val="24"/>
       <w:szCs w:val="24"/>
     </w:rPr>
   </w:style>
-  <w:style w:type="paragraph" w:styleId="497">
+  <w:style w:type="paragraph" w:styleId="664">
     <w:name w:val="Footer"/>
-    <w:basedOn w:val="483"/>
-    <w:link w:val="498"/>
+    <w:basedOn w:val="650"/>
+    <w:link w:val="665"/>
     <w:pPr>
       <w:tabs>
         <w:tab w:val="center" w:pos="4677" w:leader="none"/>
@@ -17410,38 +17284,38 @@
       </w:tabs>
     </w:pPr>
   </w:style>
-  <w:style w:type="character" w:styleId="498" w:customStyle="1">
+  <w:style w:type="character" w:styleId="665" w:customStyle="1">
     <w:name w:val="Footer Char"/>
-    <w:basedOn w:val="485"/>
-    <w:link w:val="497"/>
+    <w:basedOn w:val="652"/>
+    <w:link w:val="664"/>
     <w:rPr>
       <w:sz w:val="24"/>
       <w:szCs w:val="24"/>
     </w:rPr>
   </w:style>
-  <w:style w:type="paragraph" w:styleId="499">
+  <w:style w:type="paragraph" w:styleId="666">
     <w:name w:val="Balloon Text"/>
-    <w:basedOn w:val="483"/>
-    <w:link w:val="500"/>
+    <w:basedOn w:val="650"/>
+    <w:link w:val="667"/>
     <w:rPr>
       <w:rFonts w:ascii="Segoe UI" w:hAnsi="Segoe UI" w:cs="Segoe UI"/>
       <w:sz w:val="18"/>
       <w:szCs w:val="18"/>
     </w:rPr>
   </w:style>
-  <w:style w:type="character" w:styleId="500" w:customStyle="1">
+  <w:style w:type="character" w:styleId="667" w:customStyle="1">
     <w:name w:val="Balloon Text Char"/>
-    <w:basedOn w:val="485"/>
-    <w:link w:val="499"/>
+    <w:basedOn w:val="652"/>
+    <w:link w:val="666"/>
     <w:rPr>
       <w:rFonts w:ascii="Segoe UI" w:hAnsi="Segoe UI" w:cs="Segoe UI"/>
       <w:sz w:val="18"/>
       <w:szCs w:val="18"/>
     </w:rPr>
   </w:style>
-  <w:style w:type="paragraph" w:styleId="501">
+  <w:style w:type="paragraph" w:styleId="668">
     <w:name w:val="Block Text"/>
-    <w:basedOn w:val="483"/>
+    <w:basedOn w:val="650"/>
     <w:rPr>
       <w:b/>
       <w:sz w:val="40"/>
@@ -17452,18 +17326,18 @@
       <w:jc w:val="center"/>
     </w:pPr>
   </w:style>
-  <w:style w:type="character" w:styleId="502">
+  <w:style w:type="character" w:styleId="669">
     <w:name w:val="Placeholder Text"/>
-    <w:basedOn w:val="485"/>
+    <w:basedOn w:val="652"/>
     <w:uiPriority w:val="99"/>
     <w:semiHidden/>
     <w:rPr>
       <w:color w:val="808080"/>
     </w:rPr>
   </w:style>
-  <w:style w:type="paragraph" w:styleId="503">
+  <w:style w:type="paragraph" w:styleId="670">
     <w:name w:val="Normal (Web)"/>
-    <w:basedOn w:val="483"/>
+    <w:basedOn w:val="650"/>
     <w:uiPriority w:val="99"/>
     <w:unhideWhenUsed/>
     <w:pPr>

</xml_diff>